<commit_message>
ARquitetura da solução implantação
</commit_message>
<xml_diff>
--- a/PROJETO_JV_atual.DOCX
+++ b/PROJETO_JV_atual.DOCX
@@ -1575,6 +1575,12 @@
       <w:tr>
         <w:tblPrEx>
           <w:tblLayout w:type="fixed"/>
+          <w:tblCellMar>
+            <w:top w:w="0" w:type="dxa"/>
+            <w:left w:w="108" w:type="dxa"/>
+            <w:bottom w:w="0" w:type="dxa"/>
+            <w:right w:w="108" w:type="dxa"/>
+          </w:tblCellMar>
         </w:tblPrEx>
         <w:tc>
           <w:tcPr>
@@ -9734,9 +9740,9 @@
           <w:szCs w:val="28"/>
         </w:rPr>
       </w:pPr>
-      <w:bookmarkStart w:id="1" w:name="_Toc483916828"/>
-      <w:bookmarkStart w:id="2" w:name="_Toc483916783"/>
-      <w:bookmarkStart w:id="3" w:name="_Toc6494"/>
+      <w:bookmarkStart w:id="1" w:name="_Toc483916783"/>
+      <w:bookmarkStart w:id="2" w:name="_Toc6494"/>
+      <w:bookmarkStart w:id="3" w:name="_Toc483916828"/>
       <w:r>
         <w:rPr>
           <w:caps w:val="0"/>
@@ -16887,8 +16893,8 @@
       </w:pPr>
       <w:bookmarkStart w:id="16" w:name="_Toc118654378"/>
       <w:bookmarkStart w:id="17" w:name="_Toc483916829"/>
-      <w:bookmarkStart w:id="18" w:name="_Toc22711"/>
-      <w:bookmarkStart w:id="19" w:name="_Toc483916784"/>
+      <w:bookmarkStart w:id="18" w:name="_Toc483916784"/>
+      <w:bookmarkStart w:id="19" w:name="_Toc22711"/>
       <w:r>
         <w:t xml:space="preserve">Objetivo do </w:t>
       </w:r>
@@ -18083,7 +18089,6 @@
             <w:insideH w:val="none" w:color="auto" w:sz="0" w:space="0"/>
             <w:insideV w:val="none" w:color="auto" w:sz="0" w:space="0"/>
           </w:tblBorders>
-          <w:shd w:val="clear" w:color="auto" w:fill="auto"/>
           <w:tblLayout w:type="fixed"/>
           <w:tblCellMar>
             <w:top w:w="15" w:type="dxa"/>
@@ -18426,7 +18431,6 @@
             <w:insideH w:val="none" w:color="auto" w:sz="0" w:space="0"/>
             <w:insideV w:val="none" w:color="auto" w:sz="0" w:space="0"/>
           </w:tblBorders>
-          <w:shd w:val="clear" w:color="auto" w:fill="auto"/>
           <w:tblLayout w:type="fixed"/>
           <w:tblCellMar>
             <w:top w:w="15" w:type="dxa"/>
@@ -18742,7 +18746,6 @@
             <w:insideH w:val="none" w:color="auto" w:sz="0" w:space="0"/>
             <w:insideV w:val="none" w:color="auto" w:sz="0" w:space="0"/>
           </w:tblBorders>
-          <w:shd w:val="clear" w:color="auto" w:fill="auto"/>
           <w:tblLayout w:type="fixed"/>
           <w:tblCellMar>
             <w:top w:w="15" w:type="dxa"/>
@@ -19532,7 +19535,6 @@
             <w:insideH w:val="none" w:color="auto" w:sz="0" w:space="0"/>
             <w:insideV w:val="none" w:color="auto" w:sz="0" w:space="0"/>
           </w:tblBorders>
-          <w:shd w:val="clear" w:color="auto" w:fill="auto"/>
           <w:tblLayout w:type="fixed"/>
           <w:tblCellMar>
             <w:top w:w="15" w:type="dxa"/>
@@ -19861,7 +19863,6 @@
             <w:insideH w:val="none" w:color="auto" w:sz="0" w:space="0"/>
             <w:insideV w:val="none" w:color="auto" w:sz="0" w:space="0"/>
           </w:tblBorders>
-          <w:shd w:val="clear" w:color="auto" w:fill="auto"/>
           <w:tblLayout w:type="fixed"/>
           <w:tblCellMar>
             <w:top w:w="15" w:type="dxa"/>
@@ -20262,12 +20263,6 @@
           </w:tblBorders>
           <w:shd w:val="clear" w:color="auto" w:fill="auto"/>
           <w:tblLayout w:type="fixed"/>
-          <w:tblCellMar>
-            <w:top w:w="15" w:type="dxa"/>
-            <w:left w:w="15" w:type="dxa"/>
-            <w:bottom w:w="15" w:type="dxa"/>
-            <w:right w:w="15" w:type="dxa"/>
-          </w:tblCellMar>
         </w:tblPrEx>
         <w:trPr>
           <w:trHeight w:val="280" w:hRule="atLeast"/>
@@ -20362,6 +20357,7 @@
             <w:insideH w:val="none" w:color="auto" w:sz="0" w:space="0"/>
             <w:insideV w:val="none" w:color="auto" w:sz="0" w:space="0"/>
           </w:tblBorders>
+          <w:shd w:val="clear" w:color="auto" w:fill="auto"/>
           <w:tblLayout w:type="fixed"/>
           <w:tblCellMar>
             <w:top w:w="15" w:type="dxa"/>
@@ -20546,6 +20542,7 @@
             <w:insideH w:val="none" w:color="auto" w:sz="0" w:space="0"/>
             <w:insideV w:val="none" w:color="auto" w:sz="0" w:space="0"/>
           </w:tblBorders>
+          <w:shd w:val="clear" w:color="auto" w:fill="auto"/>
           <w:tblLayout w:type="fixed"/>
           <w:tblCellMar>
             <w:top w:w="15" w:type="dxa"/>
@@ -20721,6 +20718,7 @@
             <w:insideH w:val="none" w:color="auto" w:sz="0" w:space="0"/>
             <w:insideV w:val="none" w:color="auto" w:sz="0" w:space="0"/>
           </w:tblBorders>
+          <w:shd w:val="clear" w:color="auto" w:fill="auto"/>
           <w:tblLayout w:type="fixed"/>
           <w:tblCellMar>
             <w:top w:w="15" w:type="dxa"/>
@@ -20896,6 +20894,7 @@
             <w:insideH w:val="none" w:color="auto" w:sz="0" w:space="0"/>
             <w:insideV w:val="none" w:color="auto" w:sz="0" w:space="0"/>
           </w:tblBorders>
+          <w:shd w:val="clear" w:color="auto" w:fill="auto"/>
           <w:tblLayout w:type="fixed"/>
           <w:tblCellMar>
             <w:top w:w="15" w:type="dxa"/>
@@ -21102,6 +21101,7 @@
             <w:insideH w:val="none" w:color="auto" w:sz="0" w:space="0"/>
             <w:insideV w:val="none" w:color="auto" w:sz="0" w:space="0"/>
           </w:tblBorders>
+          <w:shd w:val="clear" w:color="auto" w:fill="auto"/>
           <w:tblLayout w:type="fixed"/>
           <w:tblCellMar>
             <w:top w:w="15" w:type="dxa"/>
@@ -21277,6 +21277,7 @@
             <w:insideH w:val="none" w:color="auto" w:sz="0" w:space="0"/>
             <w:insideV w:val="none" w:color="auto" w:sz="0" w:space="0"/>
           </w:tblBorders>
+          <w:shd w:val="clear" w:color="auto" w:fill="auto"/>
           <w:tblLayout w:type="fixed"/>
           <w:tblCellMar>
             <w:top w:w="15" w:type="dxa"/>
@@ -21514,6 +21515,7 @@
             <w:insideH w:val="none" w:color="auto" w:sz="0" w:space="0"/>
             <w:insideV w:val="none" w:color="auto" w:sz="0" w:space="0"/>
           </w:tblBorders>
+          <w:shd w:val="clear" w:color="auto" w:fill="auto"/>
           <w:tblLayout w:type="fixed"/>
           <w:tblCellMar>
             <w:top w:w="15" w:type="dxa"/>
@@ -21689,6 +21691,7 @@
             <w:insideH w:val="none" w:color="auto" w:sz="0" w:space="0"/>
             <w:insideV w:val="none" w:color="auto" w:sz="0" w:space="0"/>
           </w:tblBorders>
+          <w:shd w:val="clear" w:color="auto" w:fill="auto"/>
           <w:tblLayout w:type="fixed"/>
           <w:tblCellMar>
             <w:top w:w="15" w:type="dxa"/>
@@ -49507,6 +49510,19 @@
     </w:p>
     <w:p>
       <w:pPr>
+        <w:autoSpaceDE w:val="0"/>
+        <w:autoSpaceDN w:val="0"/>
+        <w:adjustRightInd w:val="0"/>
+        <w:spacing w:line="360" w:lineRule="auto"/>
+        <w:ind w:firstLine="709"/>
+        <w:jc w:val="both"/>
+        <w:rPr>
+          <w:lang w:val="pt-BR"/>
+        </w:rPr>
+      </w:pPr>
+    </w:p>
+    <w:p>
+      <w:pPr>
         <w:pStyle w:val="3"/>
         <w:numPr>
           <w:ilvl w:val="1"/>
@@ -49523,7 +49539,7 @@
         <w:rPr>
           <w:lang w:val="pt-BR"/>
         </w:rPr>
-        <w:t>Arquitetura da Solução</w:t>
+        <w:t>Padrão do Projeto</w:t>
       </w:r>
       <w:bookmarkEnd w:id="86"/>
     </w:p>
@@ -49536,14 +49552,89 @@
         <w:ind w:firstLine="709"/>
         <w:jc w:val="both"/>
         <w:rPr>
-          <w:lang w:val="pt-BR"/>
-        </w:rPr>
-      </w:pPr>
-      <w:r>
-        <w:rPr>
-          <w:lang w:val="pt-BR"/>
-        </w:rPr>
-        <w:t xml:space="preserve">A Arquitetura da Solução foi planejada para que o aplicativo(FrontEnd) seja utilizado tanto em dispositivos móveis quanto em Navegadores. O Aplicativo irá se comunicar com o Software(BackEnd) sendo executada em um Servidor, por meio de requisições HTTP e arquivos no formato JSON para transferência dos dados. </w:t>
+          <w:rFonts w:hint="default"/>
+          <w:lang w:val="en-US"/>
+        </w:rPr>
+      </w:pPr>
+      <w:r>
+        <w:rPr>
+          <w:rFonts w:hint="default"/>
+          <w:lang w:val="en-US"/>
+        </w:rPr>
+        <w:t>O padrão de escolhido para o desenvolvimento do projeto é o MVC</w:t>
+      </w:r>
+      <w:r>
+        <w:rPr>
+          <w:rFonts w:hint="default"/>
+          <w:lang w:val="pt-BR"/>
+        </w:rPr>
+        <w:t xml:space="preserve">:  </w:t>
+      </w:r>
+      <w:r>
+        <w:rPr>
+          <w:rFonts w:hint="default"/>
+          <w:i/>
+          <w:iCs/>
+          <w:lang w:val="en-US"/>
+        </w:rPr>
+        <w:t>Model, View e</w:t>
+      </w:r>
+      <w:r>
+        <w:rPr>
+          <w:rFonts w:hint="default"/>
+          <w:i/>
+          <w:iCs/>
+          <w:lang w:val="pt-BR"/>
+        </w:rPr>
+        <w:t xml:space="preserve"> </w:t>
+      </w:r>
+      <w:r>
+        <w:rPr>
+          <w:rFonts w:hint="default"/>
+          <w:i/>
+          <w:iCs/>
+          <w:lang w:val="en-US"/>
+        </w:rPr>
+        <w:t>Controller</w:t>
+      </w:r>
+      <w:r>
+        <w:rPr>
+          <w:rFonts w:hint="default"/>
+          <w:i/>
+          <w:iCs/>
+          <w:lang w:val="pt-BR"/>
+        </w:rPr>
+        <w:t xml:space="preserve">, </w:t>
+      </w:r>
+      <w:r>
+        <w:rPr>
+          <w:rFonts w:hint="default"/>
+          <w:i w:val="0"/>
+          <w:iCs w:val="0"/>
+          <w:lang w:val="pt-BR"/>
+        </w:rPr>
+        <w:t>traduzido ao português para Modelo, Visão e Controlador</w:t>
+      </w:r>
+      <w:r>
+        <w:rPr>
+          <w:rFonts w:hint="default"/>
+          <w:lang w:val="en-US"/>
+        </w:rPr>
+        <w:t>. O padrão foi escolhido por conta da organização que ele trás ao projeto além de</w:t>
+      </w:r>
+      <w:r>
+        <w:rPr>
+          <w:rFonts w:hint="default"/>
+          <w:lang w:val="pt-BR"/>
+        </w:rPr>
+        <w:t xml:space="preserve"> </w:t>
+      </w:r>
+      <w:r>
+        <w:rPr>
+          <w:rFonts w:hint="default"/>
+          <w:lang w:val="en-US"/>
+        </w:rPr>
+        <w:t>separar o código de maneira lógica facilitando o desenvolvimento.</w:t>
       </w:r>
     </w:p>
     <w:p>
@@ -49555,6 +49646,147 @@
         <w:ind w:firstLine="709"/>
         <w:jc w:val="both"/>
         <w:rPr>
+          <w:rFonts w:hint="default"/>
+          <w:lang w:val="en-US"/>
+        </w:rPr>
+      </w:pPr>
+      <w:r>
+        <w:rPr>
+          <w:rFonts w:hint="default"/>
+          <w:lang w:val="en-US"/>
+        </w:rPr>
+        <w:t>O usuário através do Navegador ou do Celular, fará uma requisição pela tela (View)</w:t>
+      </w:r>
+    </w:p>
+    <w:p>
+      <w:pPr>
+        <w:autoSpaceDE w:val="0"/>
+        <w:autoSpaceDN w:val="0"/>
+        <w:adjustRightInd w:val="0"/>
+        <w:spacing w:line="360" w:lineRule="auto"/>
+        <w:jc w:val="both"/>
+        <w:rPr>
+          <w:rFonts w:hint="default"/>
+          <w:lang w:val="en-US"/>
+        </w:rPr>
+      </w:pPr>
+      <w:r>
+        <w:rPr>
+          <w:rFonts w:hint="default"/>
+          <w:lang w:val="en-US"/>
+        </w:rPr>
+        <w:t>que será enviada ao Controller. O Controller irá tratar as requisições vindas da View e, se</w:t>
+      </w:r>
+    </w:p>
+    <w:p>
+      <w:pPr>
+        <w:autoSpaceDE w:val="0"/>
+        <w:autoSpaceDN w:val="0"/>
+        <w:adjustRightInd w:val="0"/>
+        <w:spacing w:line="360" w:lineRule="auto"/>
+        <w:jc w:val="both"/>
+        <w:rPr>
+          <w:rFonts w:hint="default"/>
+          <w:lang w:val="en-US"/>
+        </w:rPr>
+      </w:pPr>
+      <w:r>
+        <w:rPr>
+          <w:rFonts w:hint="default"/>
+          <w:lang w:val="en-US"/>
+        </w:rPr>
+        <w:t>necessário, ira acionar a camada Model, caso não seja, retornara a resposta para View. Se a</w:t>
+      </w:r>
+    </w:p>
+    <w:p>
+      <w:pPr>
+        <w:autoSpaceDE w:val="0"/>
+        <w:autoSpaceDN w:val="0"/>
+        <w:adjustRightInd w:val="0"/>
+        <w:spacing w:line="360" w:lineRule="auto"/>
+        <w:jc w:val="both"/>
+        <w:rPr>
+          <w:rFonts w:hint="default"/>
+          <w:lang w:val="en-US"/>
+        </w:rPr>
+      </w:pPr>
+      <w:r>
+        <w:rPr>
+          <w:rFonts w:hint="default"/>
+          <w:lang w:val="en-US"/>
+        </w:rPr>
+        <w:t xml:space="preserve">camada Model tiver sido acionada, ela irá se conectar via um Driver ao Banco de dados e </w:t>
+      </w:r>
+      <w:r>
+        <w:rPr>
+          <w:rFonts w:hint="default"/>
+          <w:lang w:val="pt-BR"/>
+        </w:rPr>
+        <w:t>efetuará</w:t>
+      </w:r>
+      <w:r>
+        <w:rPr>
+          <w:rFonts w:hint="default"/>
+          <w:lang w:val="en-US"/>
+        </w:rPr>
+        <w:t xml:space="preserve"> as devidas operações.</w:t>
+      </w:r>
+    </w:p>
+    <w:p>
+      <w:pPr>
+        <w:rPr>
+          <w:lang w:val="en-US"/>
+        </w:rPr>
+      </w:pPr>
+    </w:p>
+    <w:p>
+      <w:pPr>
+        <w:pStyle w:val="3"/>
+        <w:numPr>
+          <w:ilvl w:val="1"/>
+          <w:numId w:val="3"/>
+        </w:numPr>
+        <w:spacing w:line="360" w:lineRule="auto"/>
+        <w:ind w:left="0" w:leftChars="0" w:firstLine="289" w:firstLineChars="0"/>
+        <w:rPr>
+          <w:lang w:val="en-US"/>
+        </w:rPr>
+      </w:pPr>
+      <w:r>
+        <w:rPr>
+          <w:lang w:val="pt-BR"/>
+        </w:rPr>
+        <w:t>Arquitetura da Solução</w:t>
+      </w:r>
+    </w:p>
+    <w:p>
+      <w:pPr>
+        <w:autoSpaceDE w:val="0"/>
+        <w:autoSpaceDN w:val="0"/>
+        <w:adjustRightInd w:val="0"/>
+        <w:spacing w:line="360" w:lineRule="auto"/>
+        <w:ind w:firstLine="709"/>
+        <w:jc w:val="both"/>
+        <w:rPr>
+          <w:lang w:val="pt-BR"/>
+        </w:rPr>
+      </w:pPr>
+      <w:r>
+        <w:rPr>
+          <w:lang w:val="pt-BR"/>
+        </w:rPr>
+        <w:t xml:space="preserve">A Arquitetura da Solução foi planejada para que o aplicativo(FrontEnd) seja utilizado tanto em dispositivos móveis quanto em Navegadores. O Aplicativo irá se comunicar com o Software(BackEnd) sendo executada em um Servidor, por meio de requisições HTTP e arquivos no formato JSON para transferência dos dados. </w:t>
+      </w:r>
+    </w:p>
+    <w:p>
+      <w:pPr>
+        <w:autoSpaceDE w:val="0"/>
+        <w:autoSpaceDN w:val="0"/>
+        <w:adjustRightInd w:val="0"/>
+        <w:spacing w:line="360" w:lineRule="auto"/>
+        <w:ind w:firstLine="709"/>
+        <w:jc w:val="both"/>
+        <w:rPr>
           <w:lang w:val="pt-BR"/>
         </w:rPr>
       </w:pPr>
@@ -49583,6 +49815,32 @@
         </w:rPr>
         <w:t>A Figura 8 apresenta esses processos a partir de uma visão macro de toda a aplicação:</w:t>
       </w:r>
+    </w:p>
+    <w:p>
+      <w:pPr>
+        <w:autoSpaceDE w:val="0"/>
+        <w:autoSpaceDN w:val="0"/>
+        <w:adjustRightInd w:val="0"/>
+        <w:spacing w:line="360" w:lineRule="auto"/>
+        <w:ind w:firstLine="697" w:firstLineChars="0"/>
+        <w:jc w:val="both"/>
+        <w:rPr>
+          <w:lang w:val="pt-BR"/>
+        </w:rPr>
+      </w:pPr>
+    </w:p>
+    <w:p>
+      <w:pPr>
+        <w:autoSpaceDE w:val="0"/>
+        <w:autoSpaceDN w:val="0"/>
+        <w:adjustRightInd w:val="0"/>
+        <w:spacing w:line="360" w:lineRule="auto"/>
+        <w:ind w:firstLine="697" w:firstLineChars="0"/>
+        <w:jc w:val="both"/>
+        <w:rPr>
+          <w:lang w:val="pt-BR"/>
+        </w:rPr>
+      </w:pPr>
     </w:p>
     <w:p>
       <w:pPr>
@@ -49762,6 +50020,7 @@
         <w:ind w:firstLine="709"/>
         <w:jc w:val="both"/>
         <w:rPr>
+          <w:sz w:val="20"/>
           <w:lang w:val="pt-BR"/>
         </w:rPr>
       </w:pPr>
@@ -49805,22 +50064,11 @@
           <w:lang w:val="en-US"/>
         </w:rPr>
       </w:pPr>
-      <w:bookmarkStart w:id="88" w:name="_Toc30380"/>
-      <w:bookmarkStart w:id="89" w:name="_Toc483916794"/>
-      <w:bookmarkStart w:id="90" w:name="_Toc483916839"/>
-      <w:bookmarkStart w:id="91" w:name="_Toc118654510"/>
-      <w:r>
-        <w:rPr>
-          <w:lang w:val="pt-BR"/>
-        </w:rPr>
-        <w:t>Padrão de Projeto</w:t>
-      </w:r>
-      <w:bookmarkEnd w:id="88"/>
-      <w:r>
-        <w:rPr>
-          <w:lang w:val="pt-BR"/>
-        </w:rPr>
-        <w:t xml:space="preserve"> </w:t>
+      <w:r>
+        <w:rPr>
+          <w:lang w:val="pt-BR"/>
+        </w:rPr>
+        <w:t>Arquitetura da Solução - FrontEnd</w:t>
       </w:r>
     </w:p>
     <w:p>
@@ -49829,113 +50077,139 @@
         <w:autoSpaceDN w:val="0"/>
         <w:adjustRightInd w:val="0"/>
         <w:spacing w:line="360" w:lineRule="auto"/>
-        <w:ind w:firstLine="709"/>
+        <w:ind w:firstLine="697" w:firstLineChars="0"/>
         <w:jc w:val="both"/>
         <w:rPr>
           <w:rFonts w:hint="default"/>
+          <w:lang w:val="pt-BR"/>
+        </w:rPr>
+      </w:pPr>
+      <w:r>
+        <w:rPr>
+          <w:rFonts w:hint="default"/>
+          <w:lang w:val="pt-BR"/>
+        </w:rPr>
+        <w:t>O FrontEnd do projeto corresponde a toda uma estrutura necessária para que a View envie requisições ao BackEnd, além de receber e tratar as respostas recebidas. Ao implementar o desenvolvimento utilizando Ionic, Cordova e TypeScrip, foi necessário adotar o Padrão MVC também no FrontEnd. A Figura 9, ilustra o Funcionamento do FrontEnd bem como onde estão localizados os componentes do Padrão MVC</w:t>
+      </w:r>
+    </w:p>
+    <w:p>
+      <w:pPr>
+        <w:ind w:firstLine="697" w:firstLineChars="0"/>
+        <w:rPr>
+          <w:lang w:val="pt-BR"/>
+        </w:rPr>
+      </w:pPr>
+    </w:p>
+    <w:p>
+      <w:pPr>
+        <w:keepNext w:val="0"/>
+        <w:keepLines w:val="0"/>
+        <w:pageBreakBefore w:val="0"/>
+        <w:widowControl/>
+        <w:kinsoku/>
+        <w:wordWrap/>
+        <w:overflowPunct/>
+        <w:topLinePunct w:val="0"/>
+        <w:autoSpaceDE/>
+        <w:autoSpaceDN/>
+        <w:bidi w:val="0"/>
+        <w:adjustRightInd/>
+        <w:snapToGrid/>
+        <w:spacing w:line="360" w:lineRule="auto"/>
+        <w:ind w:left="289" w:leftChars="0" w:right="0" w:rightChars="0" w:firstLine="697" w:firstLineChars="0"/>
+        <w:jc w:val="center"/>
+        <w:textAlignment w:val="auto"/>
+        <w:outlineLvl w:val="9"/>
+        <w:rPr>
+          <w:b/>
+          <w:bCs/>
+          <w:sz w:val="24"/>
+          <w:szCs w:val="24"/>
           <w:lang w:val="en-US"/>
         </w:rPr>
       </w:pPr>
       <w:r>
         <w:rPr>
-          <w:rFonts w:hint="default"/>
-          <w:lang w:val="en-US"/>
-        </w:rPr>
-        <w:t>O padrão de escolhido para o desenvolvimento do projeto é o MVC</w:t>
-      </w:r>
-      <w:r>
-        <w:rPr>
-          <w:rFonts w:hint="default"/>
-          <w:lang w:val="pt-BR"/>
-        </w:rPr>
-        <w:t xml:space="preserve">:  </w:t>
-      </w:r>
-      <w:r>
-        <w:rPr>
-          <w:rFonts w:hint="default"/>
-          <w:i/>
-          <w:iCs/>
-          <w:lang w:val="en-US"/>
-        </w:rPr>
-        <w:t>Model, View e</w:t>
-      </w:r>
-      <w:r>
-        <w:rPr>
-          <w:rFonts w:hint="default"/>
-          <w:i/>
-          <w:iCs/>
-          <w:lang w:val="pt-BR"/>
+          <w:b/>
+          <w:bCs/>
+          <w:sz w:val="24"/>
+          <w:szCs w:val="24"/>
+        </w:rPr>
+        <w:t xml:space="preserve">Figura </w:t>
+      </w:r>
+      <w:r>
+        <w:rPr>
+          <w:b/>
+          <w:bCs/>
+          <w:sz w:val="24"/>
+          <w:szCs w:val="24"/>
+        </w:rPr>
+        <w:fldChar w:fldCharType="begin"/>
+      </w:r>
+      <w:r>
+        <w:rPr>
+          <w:b/>
+          <w:bCs/>
+          <w:sz w:val="24"/>
+          <w:szCs w:val="24"/>
+        </w:rPr>
+        <w:instrText xml:space="preserve"> SEQ Figura \* ARABIC </w:instrText>
+      </w:r>
+      <w:r>
+        <w:rPr>
+          <w:b/>
+          <w:bCs/>
+          <w:sz w:val="24"/>
+          <w:szCs w:val="24"/>
+        </w:rPr>
+        <w:fldChar w:fldCharType="separate"/>
+      </w:r>
+      <w:r>
+        <w:rPr>
+          <w:b/>
+          <w:bCs/>
+          <w:sz w:val="24"/>
+          <w:szCs w:val="24"/>
+        </w:rPr>
+        <w:t>9</w:t>
+      </w:r>
+      <w:r>
+        <w:rPr>
+          <w:b/>
+          <w:bCs/>
+          <w:sz w:val="24"/>
+          <w:szCs w:val="24"/>
+        </w:rPr>
+        <w:fldChar w:fldCharType="end"/>
+      </w:r>
+      <w:r>
+        <w:rPr>
+          <w:b/>
+          <w:bCs/>
+          <w:sz w:val="24"/>
+          <w:szCs w:val="24"/>
+          <w:lang w:val="pt-BR"/>
+        </w:rPr>
+        <w:t>.</w:t>
+      </w:r>
+      <w:r>
+        <w:rPr>
+          <w:b/>
+          <w:bCs/>
+          <w:sz w:val="24"/>
+          <w:szCs w:val="24"/>
         </w:rPr>
         <w:t xml:space="preserve"> </w:t>
       </w:r>
       <w:r>
         <w:rPr>
-          <w:rFonts w:hint="default"/>
-          <w:i/>
-          <w:iCs/>
-          <w:lang w:val="en-US"/>
-        </w:rPr>
-        <w:t>Controller</w:t>
-      </w:r>
-      <w:r>
-        <w:rPr>
-          <w:rFonts w:hint="default"/>
-          <w:i/>
-          <w:iCs/>
-          <w:lang w:val="pt-BR"/>
-        </w:rPr>
-        <w:t xml:space="preserve">, </w:t>
-      </w:r>
-      <w:r>
-        <w:rPr>
-          <w:rFonts w:hint="default"/>
-          <w:i w:val="0"/>
-          <w:iCs w:val="0"/>
-          <w:lang w:val="pt-BR"/>
-        </w:rPr>
-        <w:t>traduzido ao português para Modelo, Visão e Controlador</w:t>
-      </w:r>
-      <w:r>
-        <w:rPr>
-          <w:rFonts w:hint="default"/>
-          <w:lang w:val="en-US"/>
-        </w:rPr>
-        <w:t>. O padrão foi escolhido por conta da organização que ele trás ao projeto além de</w:t>
-      </w:r>
-      <w:r>
-        <w:rPr>
-          <w:rFonts w:hint="default"/>
-          <w:lang w:val="pt-BR"/>
-        </w:rPr>
-        <w:t xml:space="preserve"> </w:t>
-      </w:r>
-      <w:r>
-        <w:rPr>
-          <w:rFonts w:hint="default"/>
-          <w:lang w:val="en-US"/>
-        </w:rPr>
-        <w:t>separar o código de maneira lógica facilitando o desenvolvimento.</w:t>
-      </w:r>
-    </w:p>
-    <w:p>
-      <w:pPr>
-        <w:autoSpaceDE w:val="0"/>
-        <w:autoSpaceDN w:val="0"/>
-        <w:adjustRightInd w:val="0"/>
-        <w:spacing w:line="360" w:lineRule="auto"/>
-        <w:ind w:firstLine="709"/>
-        <w:jc w:val="both"/>
-        <w:rPr>
-          <w:rFonts w:hint="default"/>
-          <w:lang w:val="en-US"/>
-        </w:rPr>
-      </w:pPr>
-      <w:r>
-        <w:rPr>
-          <w:rFonts w:hint="default"/>
-          <w:lang w:val="en-US"/>
-        </w:rPr>
-        <w:t>O usuário através do Navegador ou do Celular, fará uma requisição pela tela (View)</w:t>
+          <w:b/>
+          <w:bCs/>
+          <w:sz w:val="24"/>
+          <w:szCs w:val="24"/>
+          <w:lang w:val="pt-BR"/>
+        </w:rPr>
+        <w:t>Arquitetura da Solução: FrontEnd</w:t>
       </w:r>
     </w:p>
     <w:p>
@@ -49946,16 +50220,53 @@
         <w:spacing w:line="360" w:lineRule="auto"/>
         <w:jc w:val="both"/>
         <w:rPr>
-          <w:rFonts w:hint="default"/>
-          <w:lang w:val="en-US"/>
-        </w:rPr>
-      </w:pPr>
-      <w:r>
-        <w:rPr>
-          <w:rFonts w:hint="default"/>
-          <w:lang w:val="en-US"/>
-        </w:rPr>
-        <w:t>que será enviada ao Controller. O Controller irá tratar as requisições vindas da View e, se</w:t>
+          <w:sz w:val="20"/>
+          <w:lang w:val="pt-BR"/>
+        </w:rPr>
+      </w:pPr>
+      <w:r>
+        <w:rPr>
+          <w:sz w:val="20"/>
+          <w:lang w:val="pt-BR"/>
+        </w:rPr>
+        <w:drawing>
+          <wp:inline distT="0" distB="0" distL="114300" distR="114300">
+            <wp:extent cx="5661025" cy="1979295"/>
+            <wp:effectExtent l="0" t="0" r="15875" b="1905"/>
+            <wp:docPr id="2" name="Picture 2" descr="C:\PROJETOS\documentacaoTG\ArquiteturaSoluçãoFrontEnd.pngArquiteturaSoluçãoFrontEnd"/>
+            <wp:cNvGraphicFramePr>
+              <a:graphicFrameLocks xmlns:a="http://schemas.openxmlformats.org/drawingml/2006/main" noChangeAspect="1"/>
+            </wp:cNvGraphicFramePr>
+            <a:graphic xmlns:a="http://schemas.openxmlformats.org/drawingml/2006/main">
+              <a:graphicData uri="http://schemas.openxmlformats.org/drawingml/2006/picture">
+                <pic:pic xmlns:pic="http://schemas.openxmlformats.org/drawingml/2006/picture">
+                  <pic:nvPicPr>
+                    <pic:cNvPr id="2" name="Picture 2" descr="C:\PROJETOS\documentacaoTG\ArquiteturaSoluçãoFrontEnd.pngArquiteturaSoluçãoFrontEnd"/>
+                    <pic:cNvPicPr>
+                      <a:picLocks noChangeAspect="1"/>
+                    </pic:cNvPicPr>
+                  </pic:nvPicPr>
+                  <pic:blipFill>
+                    <a:blip r:embed="rId19"/>
+                    <a:srcRect/>
+                    <a:stretch>
+                      <a:fillRect/>
+                    </a:stretch>
+                  </pic:blipFill>
+                  <pic:spPr>
+                    <a:xfrm>
+                      <a:off x="0" y="0"/>
+                      <a:ext cx="5661025" cy="1979295"/>
+                    </a:xfrm>
+                    <a:prstGeom prst="rect">
+                      <a:avLst/>
+                    </a:prstGeom>
+                  </pic:spPr>
+                </pic:pic>
+              </a:graphicData>
+            </a:graphic>
+          </wp:inline>
+        </w:drawing>
       </w:r>
     </w:p>
     <w:p>
@@ -49966,16 +50277,16 @@
         <w:spacing w:line="360" w:lineRule="auto"/>
         <w:jc w:val="both"/>
         <w:rPr>
-          <w:rFonts w:hint="default"/>
-          <w:lang w:val="en-US"/>
-        </w:rPr>
-      </w:pPr>
-      <w:r>
-        <w:rPr>
-          <w:rFonts w:hint="default"/>
-          <w:lang w:val="en-US"/>
-        </w:rPr>
-        <w:t>necessário, ira acionar a camada Model, caso não seja, retornara a resposta para View. Se a</w:t>
+          <w:sz w:val="20"/>
+          <w:lang w:val="pt-BR"/>
+        </w:rPr>
+      </w:pPr>
+      <w:r>
+        <w:rPr>
+          <w:sz w:val="20"/>
+          <w:lang w:val="pt-BR"/>
+        </w:rPr>
+        <w:t>Fonte: O autor</w:t>
       </w:r>
     </w:p>
     <w:p>
@@ -49986,51 +50297,10 @@
         <w:spacing w:line="360" w:lineRule="auto"/>
         <w:jc w:val="both"/>
         <w:rPr>
-          <w:rFonts w:hint="default"/>
-          <w:lang w:val="en-US"/>
-        </w:rPr>
-      </w:pPr>
-      <w:r>
-        <w:rPr>
-          <w:rFonts w:hint="default"/>
-          <w:lang w:val="en-US"/>
-        </w:rPr>
-        <w:t xml:space="preserve">camada Model tiver sido acionada, ela irá se conectar via um Driver ao Banco de dados e </w:t>
-      </w:r>
-      <w:r>
-        <w:rPr>
-          <w:rFonts w:hint="default"/>
-          <w:lang w:val="pt-BR"/>
-        </w:rPr>
-        <w:t>efetuará</w:t>
-      </w:r>
-      <w:r>
-        <w:rPr>
-          <w:rFonts w:hint="default"/>
-          <w:lang w:val="en-US"/>
-        </w:rPr>
-        <w:t xml:space="preserve"> as devidas operações.</w:t>
-      </w:r>
-    </w:p>
-    <w:p>
-      <w:pPr>
-        <w:pStyle w:val="3"/>
-        <w:numPr>
-          <w:ilvl w:val="1"/>
-          <w:numId w:val="3"/>
-        </w:numPr>
-        <w:spacing w:line="360" w:lineRule="auto"/>
-        <w:ind w:left="0" w:leftChars="0" w:firstLine="289" w:firstLineChars="0"/>
-        <w:rPr>
-          <w:lang w:val="en-US"/>
-        </w:rPr>
-      </w:pPr>
-      <w:r>
-        <w:rPr>
-          <w:lang w:val="pt-BR"/>
-        </w:rPr>
-        <w:t>Arquitetura do Software</w:t>
-      </w:r>
+          <w:sz w:val="20"/>
+          <w:lang w:val="pt-BR"/>
+        </w:rPr>
+      </w:pPr>
     </w:p>
     <w:p>
       <w:pPr>
@@ -50040,12 +50310,503 @@
         <w:spacing w:line="360" w:lineRule="auto"/>
         <w:jc w:val="both"/>
         <w:rPr>
+          <w:sz w:val="20"/>
+          <w:lang w:val="pt-BR"/>
+        </w:rPr>
+      </w:pPr>
+    </w:p>
+    <w:p>
+      <w:pPr>
+        <w:autoSpaceDE w:val="0"/>
+        <w:autoSpaceDN w:val="0"/>
+        <w:adjustRightInd w:val="0"/>
+        <w:spacing w:line="360" w:lineRule="auto"/>
+        <w:ind w:firstLine="697" w:firstLineChars="0"/>
+        <w:jc w:val="both"/>
+        <w:rPr>
           <w:rFonts w:hint="default"/>
-          <w:lang w:val="en-US"/>
-        </w:rPr>
-      </w:pPr>
-      <w:bookmarkStart w:id="106" w:name="_GoBack"/>
-      <w:bookmarkEnd w:id="106"/>
+          <w:lang w:val="pt-BR"/>
+        </w:rPr>
+      </w:pPr>
+      <w:r>
+        <w:rPr>
+          <w:rFonts w:hint="default"/>
+          <w:lang w:val="pt-BR"/>
+        </w:rPr>
+        <w:t>A estrutura do FrontEnd é composta por :</w:t>
+      </w:r>
+    </w:p>
+    <w:p>
+      <w:pPr>
+        <w:keepNext w:val="0"/>
+        <w:keepLines w:val="0"/>
+        <w:pageBreakBefore w:val="0"/>
+        <w:widowControl/>
+        <w:numPr>
+          <w:ilvl w:val="0"/>
+          <w:numId w:val="10"/>
+        </w:numPr>
+        <w:kinsoku/>
+        <w:wordWrap/>
+        <w:overflowPunct/>
+        <w:topLinePunct w:val="0"/>
+        <w:autoSpaceDE w:val="0"/>
+        <w:autoSpaceDN w:val="0"/>
+        <w:bidi w:val="0"/>
+        <w:adjustRightInd w:val="0"/>
+        <w:snapToGrid/>
+        <w:spacing w:line="360" w:lineRule="auto"/>
+        <w:ind w:left="1554" w:leftChars="0" w:right="0" w:rightChars="0" w:hanging="425" w:firstLineChars="0"/>
+        <w:jc w:val="both"/>
+        <w:textAlignment w:val="auto"/>
+        <w:outlineLvl w:val="9"/>
+        <w:rPr>
+          <w:rFonts w:hint="default"/>
+          <w:lang w:val="pt-BR"/>
+        </w:rPr>
+      </w:pPr>
+      <w:r>
+        <w:rPr>
+          <w:rFonts w:hint="default"/>
+          <w:lang w:val="pt-BR"/>
+        </w:rPr>
+        <w:t xml:space="preserve">Paginas: Formada pelos </w:t>
+      </w:r>
+      <w:r>
+        <w:rPr>
+          <w:rFonts w:hint="default"/>
+          <w:i/>
+          <w:iCs/>
+          <w:lang w:val="pt-BR"/>
+        </w:rPr>
+        <w:t xml:space="preserve">Templates </w:t>
+      </w:r>
+      <w:r>
+        <w:rPr>
+          <w:rFonts w:hint="default"/>
+          <w:lang w:val="pt-BR"/>
+        </w:rPr>
+        <w:t xml:space="preserve">HTML e Arquivos SCSS( a combinação destes dois itens constituem a </w:t>
+      </w:r>
+      <w:r>
+        <w:rPr>
+          <w:rFonts w:hint="default"/>
+          <w:i/>
+          <w:iCs/>
+          <w:lang w:val="pt-BR"/>
+        </w:rPr>
+        <w:t>View</w:t>
+      </w:r>
+      <w:r>
+        <w:rPr>
+          <w:rFonts w:hint="default"/>
+          <w:lang w:val="pt-BR"/>
+        </w:rPr>
+        <w:t xml:space="preserve"> do projeto), o Controlador da Página e pelo Módulo da Página(Responsável por indicar que determinada página é controlada por determinado Controlador). Essa composição cada uma das Páginas é o Padrão utilizado pelo Ionic.</w:t>
+      </w:r>
+    </w:p>
+    <w:p>
+      <w:pPr>
+        <w:keepNext w:val="0"/>
+        <w:keepLines w:val="0"/>
+        <w:pageBreakBefore w:val="0"/>
+        <w:widowControl/>
+        <w:numPr>
+          <w:ilvl w:val="0"/>
+          <w:numId w:val="10"/>
+        </w:numPr>
+        <w:kinsoku/>
+        <w:wordWrap/>
+        <w:overflowPunct/>
+        <w:topLinePunct w:val="0"/>
+        <w:autoSpaceDE w:val="0"/>
+        <w:autoSpaceDN w:val="0"/>
+        <w:bidi w:val="0"/>
+        <w:adjustRightInd w:val="0"/>
+        <w:snapToGrid/>
+        <w:spacing w:line="360" w:lineRule="auto"/>
+        <w:ind w:left="1554" w:leftChars="0" w:right="0" w:rightChars="0" w:hanging="425" w:firstLineChars="0"/>
+        <w:jc w:val="both"/>
+        <w:textAlignment w:val="auto"/>
+        <w:outlineLvl w:val="9"/>
+        <w:rPr>
+          <w:rFonts w:hint="default"/>
+          <w:lang w:val="pt-BR"/>
+        </w:rPr>
+      </w:pPr>
+      <w:r>
+        <w:rPr>
+          <w:rFonts w:hint="default"/>
+          <w:lang w:val="pt-BR"/>
+        </w:rPr>
+        <w:t xml:space="preserve">Serviços: Responsáveis por realizar as Requisições Solicitadas pelas Páginas ao </w:t>
+      </w:r>
+      <w:r>
+        <w:rPr>
+          <w:rFonts w:hint="default"/>
+          <w:i/>
+          <w:iCs/>
+          <w:lang w:val="pt-BR"/>
+        </w:rPr>
+        <w:t>BackEnd</w:t>
+      </w:r>
+      <w:r>
+        <w:rPr>
+          <w:rFonts w:hint="default"/>
+          <w:lang w:val="pt-BR"/>
+        </w:rPr>
+        <w:t>, receber as respostas e devolve-las às Páginas.</w:t>
+      </w:r>
+    </w:p>
+    <w:p>
+      <w:pPr>
+        <w:keepNext w:val="0"/>
+        <w:keepLines w:val="0"/>
+        <w:pageBreakBefore w:val="0"/>
+        <w:widowControl/>
+        <w:numPr>
+          <w:ilvl w:val="0"/>
+          <w:numId w:val="10"/>
+        </w:numPr>
+        <w:kinsoku/>
+        <w:wordWrap/>
+        <w:overflowPunct/>
+        <w:topLinePunct w:val="0"/>
+        <w:autoSpaceDE w:val="0"/>
+        <w:autoSpaceDN w:val="0"/>
+        <w:bidi w:val="0"/>
+        <w:adjustRightInd w:val="0"/>
+        <w:snapToGrid/>
+        <w:spacing w:line="360" w:lineRule="auto"/>
+        <w:ind w:left="1554" w:leftChars="0" w:right="0" w:rightChars="0" w:hanging="425" w:firstLineChars="0"/>
+        <w:jc w:val="both"/>
+        <w:textAlignment w:val="auto"/>
+        <w:outlineLvl w:val="9"/>
+        <w:rPr>
+          <w:rFonts w:hint="default"/>
+          <w:lang w:val="pt-BR"/>
+        </w:rPr>
+      </w:pPr>
+      <w:r>
+        <w:rPr>
+          <w:rFonts w:hint="default"/>
+          <w:lang w:val="pt-BR"/>
+        </w:rPr>
+        <w:t xml:space="preserve">Interfaces: Define os Objetos que serão enviados e Recebidos. Só é possível utilizar esse recurso na camada de </w:t>
+      </w:r>
+      <w:r>
+        <w:rPr>
+          <w:rFonts w:hint="default"/>
+          <w:i/>
+          <w:iCs/>
+          <w:lang w:val="pt-BR"/>
+        </w:rPr>
+        <w:t xml:space="preserve">FrontEnd </w:t>
+      </w:r>
+      <w:r>
+        <w:rPr>
+          <w:rFonts w:hint="default"/>
+          <w:lang w:val="pt-BR"/>
+        </w:rPr>
+        <w:t>devida a utilização da Linguagem TypeScript.</w:t>
+      </w:r>
+    </w:p>
+    <w:p>
+      <w:pPr>
+        <w:keepNext w:val="0"/>
+        <w:keepLines w:val="0"/>
+        <w:pageBreakBefore w:val="0"/>
+        <w:widowControl/>
+        <w:numPr>
+          <w:ilvl w:val="0"/>
+          <w:numId w:val="10"/>
+        </w:numPr>
+        <w:kinsoku/>
+        <w:wordWrap/>
+        <w:overflowPunct/>
+        <w:topLinePunct w:val="0"/>
+        <w:autoSpaceDE w:val="0"/>
+        <w:autoSpaceDN w:val="0"/>
+        <w:bidi w:val="0"/>
+        <w:adjustRightInd w:val="0"/>
+        <w:snapToGrid/>
+        <w:spacing w:line="360" w:lineRule="auto"/>
+        <w:ind w:left="1554" w:leftChars="0" w:right="0" w:rightChars="0" w:hanging="425" w:firstLineChars="0"/>
+        <w:jc w:val="both"/>
+        <w:textAlignment w:val="auto"/>
+        <w:outlineLvl w:val="9"/>
+        <w:rPr>
+          <w:rFonts w:hint="default"/>
+          <w:lang w:val="pt-BR"/>
+        </w:rPr>
+      </w:pPr>
+      <w:r>
+        <w:rPr>
+          <w:rFonts w:hint="default"/>
+          <w:lang w:val="pt-BR"/>
+        </w:rPr>
+        <w:t xml:space="preserve">Interceptadores: São componentes criados para realizarem duas funções no FrontEnd: adicionar o </w:t>
+      </w:r>
+      <w:r>
+        <w:rPr>
+          <w:rFonts w:hint="default"/>
+          <w:i/>
+          <w:iCs/>
+          <w:lang w:val="pt-BR"/>
+        </w:rPr>
+        <w:t xml:space="preserve">Token </w:t>
+      </w:r>
+      <w:r>
+        <w:rPr>
+          <w:rFonts w:hint="default"/>
+          <w:lang w:val="pt-BR"/>
+        </w:rPr>
+        <w:t>de autenticação a todas as requisições que serão realizadas e ao receber um erro do BackEnd, mostra-lo no formato de alerta na tela.</w:t>
+      </w:r>
+    </w:p>
+    <w:p>
+      <w:pPr>
+        <w:keepNext w:val="0"/>
+        <w:keepLines w:val="0"/>
+        <w:pageBreakBefore w:val="0"/>
+        <w:widowControl/>
+        <w:numPr>
+          <w:numId w:val="0"/>
+        </w:numPr>
+        <w:kinsoku/>
+        <w:wordWrap/>
+        <w:overflowPunct/>
+        <w:topLinePunct w:val="0"/>
+        <w:autoSpaceDE w:val="0"/>
+        <w:autoSpaceDN w:val="0"/>
+        <w:bidi w:val="0"/>
+        <w:adjustRightInd w:val="0"/>
+        <w:snapToGrid/>
+        <w:spacing w:line="360" w:lineRule="auto"/>
+        <w:ind w:left="1129" w:leftChars="0" w:right="0" w:rightChars="0"/>
+        <w:jc w:val="both"/>
+        <w:textAlignment w:val="auto"/>
+        <w:outlineLvl w:val="9"/>
+        <w:rPr>
+          <w:rFonts w:hint="default"/>
+          <w:lang w:val="pt-BR"/>
+        </w:rPr>
+      </w:pPr>
+    </w:p>
+    <w:p>
+      <w:pPr>
+        <w:autoSpaceDE w:val="0"/>
+        <w:autoSpaceDN w:val="0"/>
+        <w:adjustRightInd w:val="0"/>
+        <w:spacing w:line="360" w:lineRule="auto"/>
+        <w:ind w:firstLine="697" w:firstLineChars="0"/>
+        <w:jc w:val="both"/>
+        <w:rPr>
+          <w:rFonts w:hint="default"/>
+          <w:lang w:val="pt-BR"/>
+        </w:rPr>
+      </w:pPr>
+      <w:r>
+        <w:rPr>
+          <w:rFonts w:hint="default"/>
+          <w:lang w:val="pt-BR"/>
+        </w:rPr>
+        <w:t xml:space="preserve">O </w:t>
+      </w:r>
+      <w:r>
+        <w:rPr>
+          <w:rFonts w:hint="default"/>
+          <w:i/>
+          <w:iCs/>
+          <w:lang w:val="pt-BR"/>
+        </w:rPr>
+        <w:t xml:space="preserve">FrontEnd </w:t>
+      </w:r>
+      <w:r>
+        <w:rPr>
+          <w:rFonts w:hint="default"/>
+          <w:lang w:val="pt-BR"/>
+        </w:rPr>
+        <w:t xml:space="preserve">funciona a partir de um evento que ocorre nos Templates HTML,o </w:t>
+      </w:r>
+      <w:r>
+        <w:rPr>
+          <w:rFonts w:hint="default"/>
+          <w:i/>
+          <w:iCs/>
+          <w:lang w:val="pt-BR"/>
+        </w:rPr>
+        <w:t xml:space="preserve">click </w:t>
+      </w:r>
+      <w:r>
+        <w:rPr>
+          <w:rFonts w:hint="default"/>
+          <w:lang w:val="pt-BR"/>
+        </w:rPr>
+        <w:t xml:space="preserve">em um botão por exemplo. O </w:t>
+      </w:r>
+      <w:r>
+        <w:rPr>
+          <w:rFonts w:hint="default"/>
+          <w:i/>
+          <w:iCs/>
+          <w:lang w:val="pt-BR"/>
+        </w:rPr>
+        <w:t xml:space="preserve">click </w:t>
+      </w:r>
+      <w:r>
+        <w:rPr>
+          <w:rFonts w:hint="default"/>
+          <w:lang w:val="pt-BR"/>
+        </w:rPr>
+        <w:t>nesse botão aciona um método dentro do Controlador da Página.</w:t>
+      </w:r>
+    </w:p>
+    <w:p>
+      <w:pPr>
+        <w:autoSpaceDE w:val="0"/>
+        <w:autoSpaceDN w:val="0"/>
+        <w:adjustRightInd w:val="0"/>
+        <w:spacing w:line="360" w:lineRule="auto"/>
+        <w:ind w:firstLine="697" w:firstLineChars="0"/>
+        <w:jc w:val="both"/>
+        <w:rPr>
+          <w:rFonts w:hint="default"/>
+          <w:lang w:val="pt-BR"/>
+        </w:rPr>
+      </w:pPr>
+      <w:r>
+        <w:rPr>
+          <w:rFonts w:hint="default"/>
+          <w:lang w:val="pt-BR"/>
+        </w:rPr>
+        <w:t xml:space="preserve">Esse Controlador irá realizar uma requisição irá acionar um método de um dos Serviços, que realizará um Requisição HTTP ao </w:t>
+      </w:r>
+      <w:r>
+        <w:rPr>
+          <w:rFonts w:hint="default"/>
+          <w:i/>
+          <w:iCs/>
+          <w:lang w:val="pt-BR"/>
+        </w:rPr>
+        <w:t>BackEnd</w:t>
+      </w:r>
+      <w:r>
+        <w:rPr>
+          <w:rFonts w:hint="default"/>
+          <w:lang w:val="pt-BR"/>
+        </w:rPr>
+        <w:t xml:space="preserve">, passando se necessário, alguma informação pela URL, ou algum objeto definido pelas </w:t>
+      </w:r>
+      <w:r>
+        <w:rPr>
+          <w:rFonts w:hint="default"/>
+          <w:i/>
+          <w:iCs/>
+          <w:lang w:val="pt-BR"/>
+        </w:rPr>
+        <w:t>Models</w:t>
+      </w:r>
+      <w:r>
+        <w:rPr>
+          <w:rFonts w:hint="default"/>
+          <w:lang w:val="pt-BR"/>
+        </w:rPr>
+        <w:t xml:space="preserve">, no corpo da requisição. Quando a requisição for efetuada, o Interceptador irá inserir o </w:t>
+      </w:r>
+      <w:r>
+        <w:rPr>
+          <w:rFonts w:hint="default"/>
+          <w:i/>
+          <w:iCs/>
+          <w:lang w:val="pt-BR"/>
+        </w:rPr>
+        <w:t xml:space="preserve">Token </w:t>
+      </w:r>
+      <w:r>
+        <w:rPr>
+          <w:rFonts w:hint="default"/>
+          <w:lang w:val="pt-BR"/>
+        </w:rPr>
+        <w:t>no Cabeçalho da requisição.</w:t>
+      </w:r>
+    </w:p>
+    <w:p>
+      <w:pPr>
+        <w:autoSpaceDE w:val="0"/>
+        <w:autoSpaceDN w:val="0"/>
+        <w:adjustRightInd w:val="0"/>
+        <w:spacing w:line="360" w:lineRule="auto"/>
+        <w:ind w:firstLine="697" w:firstLineChars="0"/>
+        <w:jc w:val="both"/>
+        <w:rPr>
+          <w:rFonts w:hint="default"/>
+          <w:i w:val="0"/>
+          <w:iCs w:val="0"/>
+          <w:lang w:val="pt-BR"/>
+        </w:rPr>
+      </w:pPr>
+      <w:r>
+        <w:rPr>
+          <w:rFonts w:hint="default"/>
+          <w:lang w:val="pt-BR"/>
+        </w:rPr>
+        <w:t xml:space="preserve">Ao receber a resposta da requisição o </w:t>
+      </w:r>
+      <w:r>
+        <w:rPr>
+          <w:rFonts w:hint="default"/>
+          <w:i/>
+          <w:iCs/>
+          <w:lang w:val="pt-BR"/>
+        </w:rPr>
+        <w:t xml:space="preserve">Interceptador </w:t>
+      </w:r>
+      <w:r>
+        <w:rPr>
+          <w:rFonts w:hint="default"/>
+          <w:i w:val="0"/>
+          <w:iCs w:val="0"/>
+          <w:lang w:val="pt-BR"/>
+        </w:rPr>
+        <w:t xml:space="preserve">verificará se a resposta foi um erro, caso não seja irá deixar ela prosseguir a origem. O Controlador, quando receber a resposta, irá transferir as informações aos objetos que estão ligados ao </w:t>
+      </w:r>
+      <w:r>
+        <w:rPr>
+          <w:rFonts w:hint="default"/>
+          <w:i/>
+          <w:iCs/>
+          <w:lang w:val="pt-BR"/>
+        </w:rPr>
+        <w:t>FrontEnd</w:t>
+      </w:r>
+      <w:r>
+        <w:rPr>
+          <w:rFonts w:hint="default"/>
+          <w:i w:val="0"/>
+          <w:iCs w:val="0"/>
+          <w:lang w:val="pt-BR"/>
+        </w:rPr>
+        <w:t xml:space="preserve">. Quando os sados desses Objetos são alterados, automaticamente eles são apresentados no </w:t>
+      </w:r>
+      <w:r>
+        <w:rPr>
+          <w:rFonts w:hint="default"/>
+          <w:i/>
+          <w:iCs/>
+          <w:lang w:val="pt-BR"/>
+        </w:rPr>
+        <w:t xml:space="preserve">Template </w:t>
+      </w:r>
+      <w:r>
+        <w:rPr>
+          <w:rFonts w:hint="default"/>
+          <w:i w:val="0"/>
+          <w:iCs w:val="0"/>
+          <w:lang w:val="pt-BR"/>
+        </w:rPr>
+        <w:t>ao Usuário isso devido as Diretivas do Angular.</w:t>
+      </w:r>
     </w:p>
     <w:p>
       <w:pPr>
@@ -50079,14 +50840,12 @@
           <w:lang w:val="en-US"/>
         </w:rPr>
       </w:pPr>
-      <w:bookmarkStart w:id="92" w:name="_Toc1110"/>
-      <w:r>
-        <w:rPr>
-          <w:lang w:val="pt-BR"/>
-        </w:rPr>
-        <w:t>Detalhamento do BackEnd</w:t>
-      </w:r>
-      <w:bookmarkEnd w:id="92"/>
+      <w:r>
+        <w:rPr>
+          <w:lang w:val="pt-BR"/>
+        </w:rPr>
+        <w:t>Arquitetura da Solução - BackEnd</w:t>
+      </w:r>
     </w:p>
     <w:p>
       <w:pPr>
@@ -50106,7 +50865,28 @@
           <w:rFonts w:hint="default"/>
           <w:lang w:val="pt-BR"/>
         </w:rPr>
-        <w:t>O BackEnd do Projeto corresponde a Camada de Model e Controller. A Figura 9 apresenta um maior detalhamento dessas camadas.</w:t>
+        <w:t>O BackEnd do Projeto corresponde a Camada de Model e Controller. A Figura 10 apresenta um maior detalhamento dessas camadas.</w:t>
+      </w:r>
+    </w:p>
+    <w:p>
+      <w:pPr>
+        <w:autoSpaceDE w:val="0"/>
+        <w:autoSpaceDN w:val="0"/>
+        <w:adjustRightInd w:val="0"/>
+        <w:spacing w:line="360" w:lineRule="auto"/>
+        <w:ind w:firstLine="697" w:firstLineChars="0"/>
+        <w:jc w:val="both"/>
+        <w:rPr>
+          <w:rFonts w:hint="default"/>
+          <w:lang w:val="en-US"/>
+        </w:rPr>
+      </w:pPr>
+      <w:r>
+        <w:rPr>
+          <w:rFonts w:hint="default"/>
+          <w:lang w:val="pt-BR"/>
+        </w:rPr>
+        <w:br w:type="page"/>
       </w:r>
     </w:p>
     <w:p>
@@ -50178,7 +50958,7 @@
           <w:sz w:val="24"/>
           <w:szCs w:val="24"/>
         </w:rPr>
-        <w:t>9</w:t>
+        <w:t>10</w:t>
       </w:r>
       <w:r>
         <w:rPr>
@@ -50189,7 +50969,7 @@
         </w:rPr>
         <w:fldChar w:fldCharType="end"/>
       </w:r>
-      <w:bookmarkStart w:id="93" w:name="_Toc20787"/>
+      <w:bookmarkStart w:id="88" w:name="_Toc20787"/>
       <w:r>
         <w:rPr>
           <w:b/>
@@ -50217,9 +50997,9 @@
           <w:szCs w:val="24"/>
           <w:lang w:val="pt-BR"/>
         </w:rPr>
-        <w:t>Detalhamento do BackEnd</w:t>
-      </w:r>
-      <w:bookmarkEnd w:id="93"/>
+        <w:t>Arquitetura da Solução: BackEnd</w:t>
+      </w:r>
+      <w:bookmarkEnd w:id="88"/>
     </w:p>
     <w:p>
       <w:pPr>
@@ -50256,7 +51036,7 @@
                     </pic:cNvPicPr>
                   </pic:nvPicPr>
                   <pic:blipFill>
-                    <a:blip r:embed="rId19"/>
+                    <a:blip r:embed="rId20"/>
                     <a:stretch>
                       <a:fillRect/>
                     </a:stretch>
@@ -50285,6 +51065,7 @@
         <w:spacing w:line="360" w:lineRule="auto"/>
         <w:jc w:val="both"/>
         <w:rPr>
+          <w:sz w:val="20"/>
           <w:lang w:val="pt-BR"/>
         </w:rPr>
       </w:pPr>
@@ -50302,13 +51083,511 @@
         <w:autoSpaceDN w:val="0"/>
         <w:adjustRightInd w:val="0"/>
         <w:spacing w:line="360" w:lineRule="auto"/>
-        <w:ind w:left="0" w:leftChars="0" w:firstLine="0" w:firstLineChars="0"/>
         <w:jc w:val="both"/>
         <w:rPr>
+          <w:sz w:val="20"/>
+          <w:lang w:val="pt-BR"/>
+        </w:rPr>
+      </w:pPr>
+    </w:p>
+    <w:p>
+      <w:pPr>
+        <w:autoSpaceDE w:val="0"/>
+        <w:autoSpaceDN w:val="0"/>
+        <w:adjustRightInd w:val="0"/>
+        <w:spacing w:line="360" w:lineRule="auto"/>
+        <w:ind w:firstLine="697" w:firstLineChars="0"/>
+        <w:jc w:val="both"/>
+        <w:rPr>
           <w:rFonts w:hint="default"/>
           <w:lang w:val="pt-BR"/>
         </w:rPr>
       </w:pPr>
+      <w:r>
+        <w:rPr>
+          <w:rFonts w:hint="default"/>
+          <w:lang w:val="pt-BR"/>
+        </w:rPr>
+        <w:t xml:space="preserve">Todas as requisições são recebidas por </w:t>
+      </w:r>
+      <w:r>
+        <w:rPr>
+          <w:rFonts w:hint="default"/>
+          <w:i/>
+          <w:iCs/>
+          <w:lang w:val="pt-BR"/>
+        </w:rPr>
+        <w:t>Controllers</w:t>
+      </w:r>
+      <w:r>
+        <w:rPr>
+          <w:rFonts w:hint="default"/>
+          <w:lang w:val="pt-BR"/>
+        </w:rPr>
+        <w:t>, eles deverão validar a requisição e repassar a camada de serviço. Por sua vez, a camada de Serviço irá fazer as validações necessárias com os parâmetros passados pelo controlador, e realizar as chamadas necessárias, sejam repositórios ou outro serviço. Caso a ao validar a requisição seja identificado algum erro, a camada de serviço irá retornar a exception para o controlador disparar e apresentar a View.</w:t>
+      </w:r>
+    </w:p>
+    <w:p>
+      <w:pPr>
+        <w:autoSpaceDE w:val="0"/>
+        <w:autoSpaceDN w:val="0"/>
+        <w:adjustRightInd w:val="0"/>
+        <w:spacing w:line="360" w:lineRule="auto"/>
+        <w:ind w:firstLine="697" w:firstLineChars="0"/>
+        <w:jc w:val="both"/>
+        <w:rPr>
+          <w:rFonts w:hint="default"/>
+          <w:lang w:val="pt-BR"/>
+        </w:rPr>
+      </w:pPr>
+      <w:r>
+        <w:rPr>
+          <w:rFonts w:hint="default"/>
+          <w:lang w:val="pt-BR"/>
+        </w:rPr>
+        <w:t xml:space="preserve">A camada de serviço é a responsável por realizar acesso ao banco de dados para realizar as operações básicas, Utilizando os as Classes de Entidades como referência. </w:t>
+      </w:r>
+    </w:p>
+    <w:p>
+      <w:pPr>
+        <w:autoSpaceDE w:val="0"/>
+        <w:autoSpaceDN w:val="0"/>
+        <w:adjustRightInd w:val="0"/>
+        <w:spacing w:line="360" w:lineRule="auto"/>
+        <w:ind w:firstLine="697" w:firstLineChars="0"/>
+        <w:jc w:val="both"/>
+        <w:rPr>
+          <w:rFonts w:hint="default"/>
+          <w:lang w:val="pt-BR"/>
+        </w:rPr>
+      </w:pPr>
+      <w:r>
+        <w:rPr>
+          <w:rFonts w:hint="default"/>
+          <w:lang w:val="pt-BR"/>
+        </w:rPr>
+        <w:t xml:space="preserve">Após os repositórios executarem seus métodos com sucesso, os serviços irão receber o resultado e retorna-los aos controladores. O Controlador irá  devolver a requisição HTTP feita pela view, com o Status(seja de sucesso ou de falha), o respectivo corpo apresentando o resultado da requisição. </w:t>
+      </w:r>
+    </w:p>
+    <w:p>
+      <w:pPr>
+        <w:pStyle w:val="3"/>
+        <w:keepNext/>
+        <w:keepLines w:val="0"/>
+        <w:pageBreakBefore w:val="0"/>
+        <w:widowControl/>
+        <w:numPr>
+          <w:ilvl w:val="2"/>
+          <w:numId w:val="3"/>
+        </w:numPr>
+        <w:tabs>
+          <w:tab w:val="left" w:pos="0"/>
+        </w:tabs>
+        <w:kinsoku/>
+        <w:wordWrap/>
+        <w:overflowPunct/>
+        <w:topLinePunct w:val="0"/>
+        <w:autoSpaceDE/>
+        <w:autoSpaceDN/>
+        <w:bidi w:val="0"/>
+        <w:adjustRightInd/>
+        <w:snapToGrid/>
+        <w:spacing w:before="240" w:after="60" w:line="360" w:lineRule="auto"/>
+        <w:ind w:left="300" w:leftChars="125" w:right="0" w:rightChars="0" w:firstLine="0" w:firstLineChars="0"/>
+        <w:jc w:val="left"/>
+        <w:textAlignment w:val="auto"/>
+        <w:outlineLvl w:val="1"/>
+        <w:rPr>
+          <w:lang w:val="en-US"/>
+        </w:rPr>
+      </w:pPr>
+      <w:r>
+        <w:rPr>
+          <w:lang w:val="pt-BR"/>
+        </w:rPr>
+        <w:t>Arquitetura da Solução - Implantação</w:t>
+      </w:r>
+    </w:p>
+    <w:p>
+      <w:pPr>
+        <w:autoSpaceDE w:val="0"/>
+        <w:autoSpaceDN w:val="0"/>
+        <w:adjustRightInd w:val="0"/>
+        <w:spacing w:line="360" w:lineRule="auto"/>
+        <w:ind w:firstLine="697" w:firstLineChars="0"/>
+        <w:jc w:val="both"/>
+        <w:rPr>
+          <w:rFonts w:hint="default"/>
+          <w:lang w:val="pt-BR"/>
+        </w:rPr>
+      </w:pPr>
+      <w:r>
+        <w:rPr>
+          <w:rFonts w:hint="default"/>
+          <w:lang w:val="pt-BR"/>
+        </w:rPr>
+        <w:t xml:space="preserve">Para a implantação do Software é necessária a alocação do BackEnd em um Servidor de Aplicações Java como o TomCat ou ser implantado em um serviço de hospedagem de aplicações como o Heroku. Seja onde o BackEnd for implementado é obrigatório ele possua conexão constante com a Internet, para que possa receber requisições e acessar os Serviços Externos. </w:t>
+      </w:r>
+    </w:p>
+    <w:p>
+      <w:pPr>
+        <w:autoSpaceDE w:val="0"/>
+        <w:autoSpaceDN w:val="0"/>
+        <w:adjustRightInd w:val="0"/>
+        <w:spacing w:line="360" w:lineRule="auto"/>
+        <w:ind w:firstLine="697" w:firstLineChars="0"/>
+        <w:jc w:val="both"/>
+        <w:rPr>
+          <w:rFonts w:hint="default"/>
+          <w:lang w:val="pt-BR"/>
+        </w:rPr>
+      </w:pPr>
+      <w:r>
+        <w:rPr>
+          <w:rFonts w:hint="default"/>
+          <w:lang w:val="pt-BR"/>
+        </w:rPr>
+        <w:t xml:space="preserve">Além de um servidor de aplicações,  é necessário ter um serviço de Banco De Dados MySQL disponível para a armazenagem dos dados do Software. Seja qual for o serviço definido para implantação, basta configurar o acesso dentro dos arquivos de configuração do Spring. </w:t>
+      </w:r>
+    </w:p>
+    <w:p>
+      <w:pPr>
+        <w:autoSpaceDE w:val="0"/>
+        <w:autoSpaceDN w:val="0"/>
+        <w:adjustRightInd w:val="0"/>
+        <w:spacing w:line="360" w:lineRule="auto"/>
+        <w:ind w:firstLine="697" w:firstLineChars="0"/>
+        <w:jc w:val="both"/>
+        <w:rPr>
+          <w:rFonts w:hint="default"/>
+          <w:lang w:val="pt-BR"/>
+        </w:rPr>
+      </w:pPr>
+      <w:r>
+        <w:rPr>
+          <w:rFonts w:hint="default"/>
+          <w:lang w:val="pt-BR"/>
+        </w:rPr>
+        <w:t>O FrontEnd pode ser implantado em qualquer servidor com Suporte a Linguagem TypeScript e  componentes do Ionic e Cordova. Heroku e Firebase são exemplos. Já para dispositivos móveis, basta que o Projeto Ionic seja compilado para o Sistema Operacional respectivo, tendo o  BackEnd e o Banco de Dados implantados que ele poderá ser executado.</w:t>
+      </w:r>
+    </w:p>
+    <w:p>
+      <w:pPr>
+        <w:autoSpaceDE w:val="0"/>
+        <w:autoSpaceDN w:val="0"/>
+        <w:adjustRightInd w:val="0"/>
+        <w:spacing w:line="360" w:lineRule="auto"/>
+        <w:ind w:firstLine="697" w:firstLineChars="0"/>
+        <w:jc w:val="both"/>
+        <w:rPr>
+          <w:rFonts w:hint="default"/>
+          <w:lang w:val="pt-BR"/>
+        </w:rPr>
+      </w:pPr>
+      <w:r>
+        <w:rPr>
+          <w:rFonts w:hint="default"/>
+          <w:lang w:val="pt-BR"/>
+        </w:rPr>
+        <w:t>A Figura 11 apresenta a arquitetura de Implantação do Projeto:</w:t>
+      </w:r>
+    </w:p>
+    <w:p>
+      <w:pPr>
+        <w:pStyle w:val="18"/>
+        <w:keepNext w:val="0"/>
+        <w:keepLines w:val="0"/>
+        <w:pageBreakBefore w:val="0"/>
+        <w:widowControl/>
+        <w:kinsoku/>
+        <w:wordWrap/>
+        <w:overflowPunct/>
+        <w:topLinePunct w:val="0"/>
+        <w:autoSpaceDE/>
+        <w:autoSpaceDN/>
+        <w:bidi w:val="0"/>
+        <w:adjustRightInd/>
+        <w:snapToGrid/>
+        <w:spacing w:before="0" w:after="0" w:line="360" w:lineRule="auto"/>
+        <w:ind w:left="289" w:leftChars="0" w:right="0" w:rightChars="0" w:firstLine="300" w:firstLineChars="125"/>
+        <w:jc w:val="center"/>
+        <w:textAlignment w:val="auto"/>
+        <w:outlineLvl w:val="9"/>
+        <w:rPr>
+          <w:rFonts w:hint="default"/>
+          <w:lang w:val="pt-BR"/>
+        </w:rPr>
+      </w:pPr>
+      <w:r>
+        <w:rPr>
+          <w:b/>
+          <w:bCs/>
+          <w:sz w:val="24"/>
+          <w:szCs w:val="24"/>
+        </w:rPr>
+        <w:t xml:space="preserve">Figura </w:t>
+      </w:r>
+      <w:r>
+        <w:rPr>
+          <w:b/>
+          <w:bCs/>
+          <w:sz w:val="24"/>
+          <w:szCs w:val="24"/>
+        </w:rPr>
+        <w:fldChar w:fldCharType="begin"/>
+      </w:r>
+      <w:r>
+        <w:rPr>
+          <w:b/>
+          <w:bCs/>
+          <w:sz w:val="24"/>
+          <w:szCs w:val="24"/>
+        </w:rPr>
+        <w:instrText xml:space="preserve"> SEQ Figura \* ARABIC </w:instrText>
+      </w:r>
+      <w:r>
+        <w:rPr>
+          <w:b/>
+          <w:bCs/>
+          <w:sz w:val="24"/>
+          <w:szCs w:val="24"/>
+        </w:rPr>
+        <w:fldChar w:fldCharType="separate"/>
+      </w:r>
+      <w:r>
+        <w:rPr>
+          <w:b/>
+          <w:bCs/>
+          <w:sz w:val="24"/>
+          <w:szCs w:val="24"/>
+        </w:rPr>
+        <w:t>11</w:t>
+      </w:r>
+      <w:r>
+        <w:rPr>
+          <w:b/>
+          <w:bCs/>
+          <w:sz w:val="24"/>
+          <w:szCs w:val="24"/>
+        </w:rPr>
+        <w:fldChar w:fldCharType="end"/>
+      </w:r>
+      <w:r>
+        <w:rPr>
+          <w:b/>
+          <w:bCs/>
+          <w:sz w:val="24"/>
+          <w:szCs w:val="24"/>
+          <w:lang w:val="pt-BR"/>
+        </w:rPr>
+        <w:t>.</w:t>
+      </w:r>
+      <w:r>
+        <w:rPr>
+          <w:b/>
+          <w:bCs/>
+          <w:sz w:val="24"/>
+          <w:szCs w:val="24"/>
+        </w:rPr>
+        <w:t xml:space="preserve"> </w:t>
+      </w:r>
+      <w:r>
+        <w:rPr>
+          <w:b/>
+          <w:bCs/>
+          <w:sz w:val="24"/>
+          <w:szCs w:val="24"/>
+          <w:lang w:val="pt-BR"/>
+        </w:rPr>
+        <w:t>Arquitetura da Solução: Implantação de Projeto</w:t>
+      </w:r>
+    </w:p>
+    <w:p>
+      <w:pPr>
+        <w:autoSpaceDE w:val="0"/>
+        <w:autoSpaceDN w:val="0"/>
+        <w:adjustRightInd w:val="0"/>
+        <w:spacing w:line="360" w:lineRule="auto"/>
+        <w:ind w:firstLine="697" w:firstLineChars="0"/>
+        <w:jc w:val="both"/>
+        <w:rPr>
+          <w:rFonts w:hint="default"/>
+          <w:lang w:val="pt-BR"/>
+        </w:rPr>
+      </w:pPr>
+    </w:p>
+    <w:p>
+      <w:pPr>
+        <w:autoSpaceDE w:val="0"/>
+        <w:autoSpaceDN w:val="0"/>
+        <w:adjustRightInd w:val="0"/>
+        <w:spacing w:line="360" w:lineRule="auto"/>
+        <w:jc w:val="both"/>
+        <w:rPr>
+          <w:rFonts w:hint="default"/>
+          <w:lang w:val="pt-BR"/>
+        </w:rPr>
+      </w:pPr>
+      <w:r>
+        <w:rPr>
+          <w:rFonts w:hint="default"/>
+          <w:lang w:val="pt-BR"/>
+        </w:rPr>
+        <w:drawing>
+          <wp:inline distT="0" distB="0" distL="114300" distR="114300">
+            <wp:extent cx="5542915" cy="3611880"/>
+            <wp:effectExtent l="0" t="0" r="635" b="7620"/>
+            <wp:docPr id="18" name="Picture 18" descr="ARQUITETURADEIMPLANTACAO"/>
+            <wp:cNvGraphicFramePr>
+              <a:graphicFrameLocks xmlns:a="http://schemas.openxmlformats.org/drawingml/2006/main" noChangeAspect="1"/>
+            </wp:cNvGraphicFramePr>
+            <a:graphic xmlns:a="http://schemas.openxmlformats.org/drawingml/2006/main">
+              <a:graphicData uri="http://schemas.openxmlformats.org/drawingml/2006/picture">
+                <pic:pic xmlns:pic="http://schemas.openxmlformats.org/drawingml/2006/picture">
+                  <pic:nvPicPr>
+                    <pic:cNvPr id="18" name="Picture 18" descr="ARQUITETURADEIMPLANTACAO"/>
+                    <pic:cNvPicPr>
+                      <a:picLocks noChangeAspect="1"/>
+                    </pic:cNvPicPr>
+                  </pic:nvPicPr>
+                  <pic:blipFill>
+                    <a:blip r:embed="rId21"/>
+                    <a:stretch>
+                      <a:fillRect/>
+                    </a:stretch>
+                  </pic:blipFill>
+                  <pic:spPr>
+                    <a:xfrm>
+                      <a:off x="0" y="0"/>
+                      <a:ext cx="5542915" cy="3611880"/>
+                    </a:xfrm>
+                    <a:prstGeom prst="rect">
+                      <a:avLst/>
+                    </a:prstGeom>
+                  </pic:spPr>
+                </pic:pic>
+              </a:graphicData>
+            </a:graphic>
+          </wp:inline>
+        </w:drawing>
+      </w:r>
+    </w:p>
+    <w:p>
+      <w:pPr>
+        <w:autoSpaceDE w:val="0"/>
+        <w:autoSpaceDN w:val="0"/>
+        <w:adjustRightInd w:val="0"/>
+        <w:spacing w:line="360" w:lineRule="auto"/>
+        <w:jc w:val="both"/>
+        <w:rPr>
+          <w:sz w:val="20"/>
+          <w:lang w:val="pt-BR"/>
+        </w:rPr>
+      </w:pPr>
+      <w:r>
+        <w:rPr>
+          <w:sz w:val="20"/>
+          <w:lang w:val="pt-BR"/>
+        </w:rPr>
+        <w:t>Fonte: O autor</w:t>
+      </w:r>
+    </w:p>
+    <w:p>
+      <w:pPr>
+        <w:autoSpaceDE w:val="0"/>
+        <w:autoSpaceDN w:val="0"/>
+        <w:adjustRightInd w:val="0"/>
+        <w:spacing w:line="360" w:lineRule="auto"/>
+        <w:jc w:val="both"/>
+        <w:rPr>
+          <w:rFonts w:hint="default"/>
+          <w:lang w:val="pt-BR"/>
+        </w:rPr>
+      </w:pPr>
+    </w:p>
+    <w:p>
+      <w:pPr>
+        <w:pStyle w:val="3"/>
+        <w:numPr>
+          <w:ilvl w:val="1"/>
+          <w:numId w:val="3"/>
+        </w:numPr>
+        <w:spacing w:line="360" w:lineRule="auto"/>
+        <w:ind w:left="0" w:leftChars="0" w:firstLine="289" w:firstLineChars="0"/>
+        <w:rPr>
+          <w:lang w:val="en-US"/>
+        </w:rPr>
+      </w:pPr>
+      <w:bookmarkStart w:id="89" w:name="_Toc483916794"/>
+      <w:bookmarkStart w:id="90" w:name="_Toc483916839"/>
+      <w:bookmarkStart w:id="91" w:name="_Toc118654510"/>
+      <w:r>
+        <w:rPr>
+          <w:lang w:val="pt-BR"/>
+        </w:rPr>
+        <w:t>Arquitetura do Software</w:t>
+      </w:r>
+    </w:p>
+    <w:p>
+      <w:pPr>
+        <w:autoSpaceDE w:val="0"/>
+        <w:autoSpaceDN w:val="0"/>
+        <w:adjustRightInd w:val="0"/>
+        <w:spacing w:line="360" w:lineRule="auto"/>
+        <w:ind w:firstLine="697" w:firstLineChars="0"/>
+        <w:jc w:val="both"/>
+        <w:rPr>
+          <w:rFonts w:hint="default"/>
+          <w:lang w:val="pt-BR"/>
+        </w:rPr>
+      </w:pPr>
+      <w:r>
+        <w:rPr>
+          <w:rFonts w:hint="default"/>
+          <w:lang w:val="pt-BR"/>
+        </w:rPr>
+        <w:t xml:space="preserve">O presente subcapítulo apresentara a estruturação do código fonte do Projeto, tanto para o BackEnd quanto para o FrontEnd, além de explicar seu funcionamento com alguns fragmentos de Código.  </w:t>
+      </w:r>
+    </w:p>
+    <w:p>
+      <w:pPr>
+        <w:pStyle w:val="3"/>
+        <w:keepNext/>
+        <w:keepLines w:val="0"/>
+        <w:pageBreakBefore w:val="0"/>
+        <w:widowControl/>
+        <w:numPr>
+          <w:ilvl w:val="2"/>
+          <w:numId w:val="3"/>
+        </w:numPr>
+        <w:tabs>
+          <w:tab w:val="left" w:pos="0"/>
+        </w:tabs>
+        <w:kinsoku/>
+        <w:wordWrap/>
+        <w:overflowPunct/>
+        <w:topLinePunct w:val="0"/>
+        <w:autoSpaceDE/>
+        <w:autoSpaceDN/>
+        <w:bidi w:val="0"/>
+        <w:adjustRightInd/>
+        <w:snapToGrid/>
+        <w:spacing w:before="240" w:after="60" w:line="360" w:lineRule="auto"/>
+        <w:ind w:left="300" w:leftChars="125" w:right="0" w:rightChars="0" w:firstLine="0" w:firstLineChars="0"/>
+        <w:jc w:val="left"/>
+        <w:textAlignment w:val="auto"/>
+        <w:outlineLvl w:val="1"/>
+        <w:rPr>
+          <w:rFonts w:hint="default"/>
+          <w:lang w:val="pt-BR"/>
+        </w:rPr>
+      </w:pPr>
+      <w:r>
+        <w:rPr>
+          <w:lang w:val="pt-BR"/>
+        </w:rPr>
+        <w:t>Funcionamento do BackEnd</w:t>
+      </w:r>
     </w:p>
     <w:p>
       <w:pPr>
@@ -50328,7 +51607,7 @@
           <w:rFonts w:hint="default"/>
           <w:lang w:val="pt-BR"/>
         </w:rPr>
-        <w:t xml:space="preserve">A análise será realizada a partir das requisições. Toda requisição realizada ao </w:t>
+        <w:t xml:space="preserve">Toda requisição realizada ao </w:t>
       </w:r>
       <w:r>
         <w:rPr>
@@ -50378,6 +51657,20 @@
         </w:rPr>
         <w:t>. Pelo projeto ser baseado em Spring, deve ser informado as classes que são controladores e suas respectivas URLs de acesso, a Figura 10 exemplifica como é realizada essa parametrização.</w:t>
       </w:r>
+    </w:p>
+    <w:p>
+      <w:pPr>
+        <w:autoSpaceDE w:val="0"/>
+        <w:autoSpaceDN w:val="0"/>
+        <w:adjustRightInd w:val="0"/>
+        <w:spacing w:line="360" w:lineRule="auto"/>
+        <w:ind w:left="0" w:leftChars="0" w:firstLine="700" w:firstLineChars="0"/>
+        <w:jc w:val="both"/>
+        <w:rPr>
+          <w:rFonts w:hint="default"/>
+          <w:lang w:val="pt-BR"/>
+        </w:rPr>
+      </w:pPr>
     </w:p>
     <w:p>
       <w:pPr>
@@ -50446,7 +51739,7 @@
         </w:rPr>
         <w:fldChar w:fldCharType="end"/>
       </w:r>
-      <w:bookmarkStart w:id="94" w:name="_Toc13966"/>
+      <w:bookmarkStart w:id="92" w:name="_Toc13966"/>
       <w:r>
         <w:rPr>
           <w:b/>
@@ -50476,7 +51769,7 @@
         </w:rPr>
         <w:t>Definição de Controlador e URL</w:t>
       </w:r>
-      <w:bookmarkEnd w:id="94"/>
+      <w:bookmarkEnd w:id="92"/>
     </w:p>
     <w:p>
       <w:pPr>
@@ -50505,7 +51798,7 @@
                     </pic:cNvPicPr>
                   </pic:nvPicPr>
                   <pic:blipFill>
-                    <a:blip r:embed="rId20"/>
+                    <a:blip r:embed="rId22"/>
                     <a:stretch>
                       <a:fillRect/>
                     </a:stretch>
@@ -50690,7 +51983,7 @@
         <w:adjustRightInd w:val="0"/>
         <w:spacing w:line="360" w:lineRule="auto"/>
         <w:ind w:left="0" w:leftChars="0" w:firstLine="700" w:firstLineChars="0"/>
-        <w:jc w:val="center"/>
+        <w:jc w:val="both"/>
         <w:rPr>
           <w:rFonts w:hint="default"/>
           <w:i w:val="0"/>
@@ -50698,6 +51991,22 @@
           <w:lang w:val="pt-BR"/>
         </w:rPr>
       </w:pPr>
+    </w:p>
+    <w:p>
+      <w:pPr>
+        <w:autoSpaceDE w:val="0"/>
+        <w:autoSpaceDN w:val="0"/>
+        <w:adjustRightInd w:val="0"/>
+        <w:spacing w:line="360" w:lineRule="auto"/>
+        <w:ind w:left="0" w:leftChars="0" w:firstLine="700" w:firstLineChars="0"/>
+        <w:jc w:val="center"/>
+        <w:rPr>
+          <w:rFonts w:hint="default"/>
+          <w:i w:val="0"/>
+          <w:iCs w:val="0"/>
+          <w:lang w:val="pt-BR"/>
+        </w:rPr>
+      </w:pPr>
       <w:r>
         <w:rPr>
           <w:b/>
@@ -50752,7 +52061,7 @@
         </w:rPr>
         <w:fldChar w:fldCharType="end"/>
       </w:r>
-      <w:bookmarkStart w:id="95" w:name="_Toc4928"/>
+      <w:bookmarkStart w:id="93" w:name="_Toc4928"/>
       <w:r>
         <w:rPr>
           <w:b/>
@@ -50782,7 +52091,7 @@
         </w:rPr>
         <w:t>Definição de Acesso ao Método usando @RequestMapping</w:t>
       </w:r>
-      <w:bookmarkEnd w:id="95"/>
+      <w:bookmarkEnd w:id="93"/>
     </w:p>
     <w:p>
       <w:pPr>
@@ -50817,7 +52126,7 @@
                     </pic:cNvPicPr>
                   </pic:nvPicPr>
                   <pic:blipFill>
-                    <a:blip r:embed="rId21"/>
+                    <a:blip r:embed="rId23"/>
                     <a:stretch>
                       <a:fillRect/>
                     </a:stretch>
@@ -51037,8 +52346,35 @@
           <w:iCs w:val="0"/>
           <w:lang w:val="pt-BR"/>
         </w:rPr>
-        <w:t>Dentro do método findById é criado uma objeto do tipo Pessoa(definido pela camada Model). Esse objeto receberá o retorno da chamada do Método findById da Classe de serviço ‘PessoaService’. O objeto pessoaService que faz a chamada ao método findById da Classe de serviço foi instanciado usando Injeção de Dependências pelo Spring, a figura 12 demonstra como utilizar essa funcionalidade.</w:t>
-      </w:r>
+        <w:t>Dentro do método findById é criado uma objeto do tipo Pessoa(definido pela camada Model). Esse objeto receberá o retorno da chamada do Método findById da Classe de serviço ‘PessoaService’. O objeto pessoaService que faz a chamada ao método findById da Classe de serviço foi instanciado usando Injeção de Dependências pelo Spring, a figura 12 demonstra como utilizar essa funcionalidade</w:t>
+      </w:r>
+      <w:bookmarkStart w:id="104" w:name="_GoBack"/>
+      <w:bookmarkEnd w:id="104"/>
+      <w:r>
+        <w:rPr>
+          <w:rFonts w:hint="default"/>
+          <w:i w:val="0"/>
+          <w:iCs w:val="0"/>
+          <w:lang w:val="pt-BR"/>
+        </w:rPr>
+        <w:t>.</w:t>
+      </w:r>
+    </w:p>
+    <w:p>
+      <w:pPr>
+        <w:autoSpaceDE w:val="0"/>
+        <w:autoSpaceDN w:val="0"/>
+        <w:adjustRightInd w:val="0"/>
+        <w:spacing w:line="360" w:lineRule="auto"/>
+        <w:ind w:firstLine="697" w:firstLineChars="0"/>
+        <w:jc w:val="both"/>
+        <w:rPr>
+          <w:rFonts w:hint="default"/>
+          <w:i w:val="0"/>
+          <w:iCs w:val="0"/>
+          <w:lang w:val="pt-BR"/>
+        </w:rPr>
+      </w:pPr>
     </w:p>
     <w:p>
       <w:pPr>
@@ -51109,7 +52445,7 @@
         </w:rPr>
         <w:fldChar w:fldCharType="end"/>
       </w:r>
-      <w:bookmarkStart w:id="96" w:name="_Toc18012"/>
+      <w:bookmarkStart w:id="94" w:name="_Toc18012"/>
       <w:r>
         <w:rPr>
           <w:b/>
@@ -51139,7 +52475,7 @@
         </w:rPr>
         <w:t>Definição Injeção de Dependências</w:t>
       </w:r>
-      <w:bookmarkEnd w:id="96"/>
+      <w:bookmarkEnd w:id="94"/>
     </w:p>
     <w:p>
       <w:pPr>
@@ -51168,7 +52504,7 @@
                     </pic:cNvPicPr>
                   </pic:nvPicPr>
                   <pic:blipFill>
-                    <a:blip r:embed="rId22"/>
+                    <a:blip r:embed="rId24"/>
                     <a:stretch>
                       <a:fillRect/>
                     </a:stretch>
@@ -51327,7 +52663,7 @@
         <w:adjustRightInd w:val="0"/>
         <w:spacing w:line="360" w:lineRule="auto"/>
         <w:ind w:firstLine="697" w:firstLineChars="0"/>
-        <w:jc w:val="center"/>
+        <w:jc w:val="both"/>
         <w:rPr>
           <w:rFonts w:hint="default"/>
           <w:i w:val="0"/>
@@ -51335,6 +52671,22 @@
           <w:lang w:val="pt-BR"/>
         </w:rPr>
       </w:pPr>
+    </w:p>
+    <w:p>
+      <w:pPr>
+        <w:autoSpaceDE w:val="0"/>
+        <w:autoSpaceDN w:val="0"/>
+        <w:adjustRightInd w:val="0"/>
+        <w:spacing w:line="360" w:lineRule="auto"/>
+        <w:ind w:firstLine="697" w:firstLineChars="0"/>
+        <w:jc w:val="center"/>
+        <w:rPr>
+          <w:rFonts w:hint="default"/>
+          <w:i w:val="0"/>
+          <w:iCs w:val="0"/>
+          <w:lang w:val="pt-BR"/>
+        </w:rPr>
+      </w:pPr>
       <w:r>
         <w:rPr>
           <w:b/>
@@ -51389,7 +52741,7 @@
         </w:rPr>
         <w:fldChar w:fldCharType="end"/>
       </w:r>
-      <w:bookmarkStart w:id="97" w:name="_Toc20144"/>
+      <w:bookmarkStart w:id="95" w:name="_Toc20144"/>
       <w:r>
         <w:rPr>
           <w:b/>
@@ -51419,7 +52771,7 @@
         </w:rPr>
         <w:t>Definição Injeção de Serviço</w:t>
       </w:r>
-      <w:bookmarkEnd w:id="97"/>
+      <w:bookmarkEnd w:id="95"/>
     </w:p>
     <w:p>
       <w:pPr>
@@ -51448,7 +52800,7 @@
                     </pic:cNvPicPr>
                   </pic:nvPicPr>
                   <pic:blipFill>
-                    <a:blip r:embed="rId23"/>
+                    <a:blip r:embed="rId25"/>
                     <a:stretch>
                       <a:fillRect/>
                     </a:stretch>
@@ -51561,13 +52913,6 @@
           <w:lang w:val="pt-BR"/>
         </w:rPr>
       </w:pPr>
-      <w:r>
-        <w:rPr>
-          <w:rFonts w:hint="default"/>
-          <w:lang w:val="pt-BR"/>
-        </w:rPr>
-        <w:br w:type="page"/>
-      </w:r>
     </w:p>
     <w:p>
       <w:pPr>
@@ -51636,7 +52981,7 @@
         </w:rPr>
         <w:fldChar w:fldCharType="end"/>
       </w:r>
-      <w:bookmarkStart w:id="98" w:name="_Toc8484"/>
+      <w:bookmarkStart w:id="96" w:name="_Toc8484"/>
       <w:r>
         <w:rPr>
           <w:b/>
@@ -51666,7 +53011,7 @@
         </w:rPr>
         <w:t>PessoaService</w:t>
       </w:r>
-      <w:bookmarkEnd w:id="98"/>
+      <w:bookmarkEnd w:id="96"/>
     </w:p>
     <w:p>
       <w:pPr>
@@ -51695,7 +53040,7 @@
                     </pic:cNvPicPr>
                   </pic:nvPicPr>
                   <pic:blipFill>
-                    <a:blip r:embed="rId24"/>
+                    <a:blip r:embed="rId26"/>
                     <a:stretch>
                       <a:fillRect/>
                     </a:stretch>
@@ -51832,6 +53177,34 @@
         <w:adjustRightInd w:val="0"/>
         <w:spacing w:line="360" w:lineRule="auto"/>
         <w:ind w:firstLine="697" w:firstLineChars="0"/>
+        <w:jc w:val="both"/>
+        <w:rPr>
+          <w:rFonts w:hint="default"/>
+          <w:lang w:val="pt-BR"/>
+        </w:rPr>
+      </w:pPr>
+    </w:p>
+    <w:p>
+      <w:pPr>
+        <w:autoSpaceDE w:val="0"/>
+        <w:autoSpaceDN w:val="0"/>
+        <w:adjustRightInd w:val="0"/>
+        <w:spacing w:line="360" w:lineRule="auto"/>
+        <w:ind w:firstLine="697" w:firstLineChars="0"/>
+        <w:jc w:val="both"/>
+        <w:rPr>
+          <w:rFonts w:hint="default"/>
+          <w:lang w:val="pt-BR"/>
+        </w:rPr>
+      </w:pPr>
+    </w:p>
+    <w:p>
+      <w:pPr>
+        <w:autoSpaceDE w:val="0"/>
+        <w:autoSpaceDN w:val="0"/>
+        <w:adjustRightInd w:val="0"/>
+        <w:spacing w:line="360" w:lineRule="auto"/>
+        <w:ind w:firstLine="697" w:firstLineChars="0"/>
         <w:jc w:val="center"/>
         <w:rPr>
           <w:rFonts w:hint="default"/>
@@ -51892,7 +53265,7 @@
         </w:rPr>
         <w:fldChar w:fldCharType="end"/>
       </w:r>
-      <w:bookmarkStart w:id="99" w:name="_Toc30521"/>
+      <w:bookmarkStart w:id="97" w:name="_Toc30521"/>
       <w:r>
         <w:rPr>
           <w:b/>
@@ -51922,7 +53295,7 @@
         </w:rPr>
         <w:t>Interface Pessoa Repository</w:t>
       </w:r>
-      <w:bookmarkEnd w:id="99"/>
+      <w:bookmarkEnd w:id="97"/>
     </w:p>
     <w:p>
       <w:pPr>
@@ -51951,7 +53324,7 @@
                     </pic:cNvPicPr>
                   </pic:nvPicPr>
                   <pic:blipFill>
-                    <a:blip r:embed="rId25"/>
+                    <a:blip r:embed="rId27"/>
                     <a:stretch>
                       <a:fillRect/>
                     </a:stretch>
@@ -52203,6 +53576,38 @@
         <w:adjustRightInd w:val="0"/>
         <w:spacing w:line="360" w:lineRule="auto"/>
         <w:ind w:firstLine="697" w:firstLineChars="0"/>
+        <w:jc w:val="both"/>
+        <w:rPr>
+          <w:rFonts w:hint="default"/>
+          <w:i w:val="0"/>
+          <w:iCs w:val="0"/>
+          <w:lang w:val="pt-BR"/>
+        </w:rPr>
+      </w:pPr>
+    </w:p>
+    <w:p>
+      <w:pPr>
+        <w:autoSpaceDE w:val="0"/>
+        <w:autoSpaceDN w:val="0"/>
+        <w:adjustRightInd w:val="0"/>
+        <w:spacing w:line="360" w:lineRule="auto"/>
+        <w:ind w:firstLine="697" w:firstLineChars="0"/>
+        <w:jc w:val="both"/>
+        <w:rPr>
+          <w:rFonts w:hint="default"/>
+          <w:i w:val="0"/>
+          <w:iCs w:val="0"/>
+          <w:lang w:val="pt-BR"/>
+        </w:rPr>
+      </w:pPr>
+    </w:p>
+    <w:p>
+      <w:pPr>
+        <w:autoSpaceDE w:val="0"/>
+        <w:autoSpaceDN w:val="0"/>
+        <w:adjustRightInd w:val="0"/>
+        <w:spacing w:line="360" w:lineRule="auto"/>
+        <w:ind w:firstLine="697" w:firstLineChars="0"/>
         <w:jc w:val="center"/>
         <w:rPr>
           <w:rFonts w:hint="default"/>
@@ -52322,7 +53727,7 @@
                     </pic:cNvPicPr>
                   </pic:nvPicPr>
                   <pic:blipFill>
-                    <a:blip r:embed="rId26"/>
+                    <a:blip r:embed="rId28"/>
                     <a:stretch>
                       <a:fillRect/>
                     </a:stretch>
@@ -52560,10 +53965,9 @@
         <w:ind w:firstLine="697" w:firstLineChars="0"/>
         <w:jc w:val="both"/>
         <w:rPr>
-          <w:rFonts w:hint="default"/>
-          <w:i w:val="0"/>
-          <w:iCs w:val="0"/>
-          <w:lang w:val="pt-BR"/>
+          <w:caps w:val="0"/>
+          <w:sz w:val="28"/>
+          <w:szCs w:val="28"/>
         </w:rPr>
       </w:pPr>
       <w:r>
@@ -52606,6 +54010,16 @@
           <w:szCs w:val="28"/>
         </w:rPr>
       </w:pPr>
+      <w:bookmarkStart w:id="98" w:name="_Toc18522"/>
+      <w:r>
+        <w:rPr>
+          <w:caps w:val="0"/>
+          <w:sz w:val="28"/>
+          <w:szCs w:val="28"/>
+        </w:rPr>
+        <w:t>4. DESENVOLVIMENTO DO TRABALHO</w:t>
+      </w:r>
+      <w:bookmarkEnd w:id="98"/>
     </w:p>
     <w:p>
       <w:pPr>
@@ -52619,16 +54033,16 @@
           <w:szCs w:val="28"/>
         </w:rPr>
       </w:pPr>
-      <w:bookmarkStart w:id="100" w:name="_Toc18522"/>
+      <w:bookmarkStart w:id="99" w:name="_Toc25077"/>
       <w:r>
         <w:rPr>
           <w:caps w:val="0"/>
           <w:sz w:val="28"/>
           <w:szCs w:val="28"/>
         </w:rPr>
-        <w:t>4. DESENVOLVIMENTO DO TRABALHO</w:t>
-      </w:r>
-      <w:bookmarkEnd w:id="100"/>
+        <w:t>5. EXPERIMENTAÇÕES E ANALISE DOS RESULTADOS</w:t>
+      </w:r>
+      <w:bookmarkEnd w:id="99"/>
     </w:p>
     <w:p>
       <w:pPr>
@@ -52637,45 +54051,22 @@
         <w:pageBreakBefore/>
         <w:spacing w:after="120" w:line="360" w:lineRule="auto"/>
         <w:rPr>
+          <w:sz w:val="28"/>
+          <w:szCs w:val="28"/>
+        </w:rPr>
+      </w:pPr>
+      <w:bookmarkStart w:id="100" w:name="_Toc7713"/>
+      <w:r>
+        <w:rPr>
           <w:caps w:val="0"/>
           <w:sz w:val="28"/>
           <w:szCs w:val="28"/>
         </w:rPr>
-      </w:pPr>
-      <w:bookmarkStart w:id="101" w:name="_Toc25077"/>
-      <w:r>
-        <w:rPr>
-          <w:caps w:val="0"/>
-          <w:sz w:val="28"/>
-          <w:szCs w:val="28"/>
-        </w:rPr>
-        <w:t>5. EXPERIMENTAÇÕES E ANALISE DOS RESULTADOS</w:t>
-      </w:r>
-      <w:bookmarkEnd w:id="101"/>
-    </w:p>
-    <w:p>
-      <w:pPr>
-        <w:pStyle w:val="2"/>
-        <w:keepNext w:val="0"/>
-        <w:pageBreakBefore/>
-        <w:spacing w:after="120" w:line="360" w:lineRule="auto"/>
-        <w:rPr>
-          <w:sz w:val="28"/>
-          <w:szCs w:val="28"/>
-        </w:rPr>
-      </w:pPr>
-      <w:bookmarkStart w:id="102" w:name="_Toc7713"/>
-      <w:r>
-        <w:rPr>
-          <w:caps w:val="0"/>
-          <w:sz w:val="28"/>
-          <w:szCs w:val="28"/>
-        </w:rPr>
         <w:t>6. CONCLUSÃO</w:t>
       </w:r>
       <w:bookmarkEnd w:id="89"/>
       <w:bookmarkEnd w:id="90"/>
-      <w:bookmarkEnd w:id="102"/>
+      <w:bookmarkEnd w:id="100"/>
     </w:p>
     <w:p>
       <w:pPr>
@@ -52729,9 +54120,9 @@
           <w:szCs w:val="28"/>
         </w:rPr>
       </w:pPr>
-      <w:bookmarkStart w:id="103" w:name="_Toc483916840"/>
-      <w:bookmarkStart w:id="104" w:name="_Toc483916795"/>
-      <w:bookmarkStart w:id="105" w:name="_Toc24786"/>
+      <w:bookmarkStart w:id="101" w:name="_Toc483916795"/>
+      <w:bookmarkStart w:id="102" w:name="_Toc483916840"/>
+      <w:bookmarkStart w:id="103" w:name="_Toc24786"/>
       <w:r>
         <w:rPr>
           <w:caps w:val="0"/>
@@ -52741,9 +54132,9 @@
         <w:t>REFERÊNCIAS BIBLIOGRÁFICAS</w:t>
       </w:r>
       <w:bookmarkEnd w:id="91"/>
+      <w:bookmarkEnd w:id="101"/>
+      <w:bookmarkEnd w:id="102"/>
       <w:bookmarkEnd w:id="103"/>
-      <w:bookmarkEnd w:id="104"/>
-      <w:bookmarkEnd w:id="105"/>
     </w:p>
     <w:p>
       <w:pPr>
@@ -53754,6 +55145,26 @@
     </w:lvl>
   </w:abstractNum>
   <w:abstractNum w:abstractNumId="2">
+    <w:nsid w:val="C515436A"/>
+    <w:multiLevelType w:val="singleLevel"/>
+    <w:tmpl w:val="C515436A"/>
+    <w:lvl w:ilvl="0" w:tentative="0">
+      <w:start w:val="1"/>
+      <w:numFmt w:val="upperRoman"/>
+      <w:lvlText w:val="%1."/>
+      <w:lvlJc w:val="left"/>
+      <w:pPr>
+        <w:tabs>
+          <w:tab w:val="left" w:pos="425"/>
+        </w:tabs>
+        <w:ind w:left="425" w:leftChars="0" w:hanging="425" w:firstLineChars="0"/>
+      </w:pPr>
+      <w:rPr>
+        <w:rFonts w:hint="default"/>
+      </w:rPr>
+    </w:lvl>
+  </w:abstractNum>
+  <w:abstractNum w:abstractNumId="3">
     <w:nsid w:val="DA1FDCAC"/>
     <w:multiLevelType w:val="multilevel"/>
     <w:tmpl w:val="DA1FDCAC"/>
@@ -53888,7 +55299,7 @@
       </w:rPr>
     </w:lvl>
   </w:abstractNum>
-  <w:abstractNum w:abstractNumId="3">
+  <w:abstractNum w:abstractNumId="4">
     <w:nsid w:val="DAE42B87"/>
     <w:multiLevelType w:val="singleLevel"/>
     <w:tmpl w:val="DAE42B87"/>
@@ -53908,7 +55319,7 @@
       </w:rPr>
     </w:lvl>
   </w:abstractNum>
-  <w:abstractNum w:abstractNumId="4">
+  <w:abstractNum w:abstractNumId="5">
     <w:nsid w:val="EA73E95C"/>
     <w:multiLevelType w:val="singleLevel"/>
     <w:tmpl w:val="EA73E95C"/>
@@ -53928,7 +55339,7 @@
       </w:rPr>
     </w:lvl>
   </w:abstractNum>
-  <w:abstractNum w:abstractNumId="5">
+  <w:abstractNum w:abstractNumId="6">
     <w:nsid w:val="27132FD0"/>
     <w:multiLevelType w:val="multilevel"/>
     <w:tmpl w:val="27132FD0"/>
@@ -54017,7 +55428,7 @@
       </w:pPr>
     </w:lvl>
   </w:abstractNum>
-  <w:abstractNum w:abstractNumId="6">
+  <w:abstractNum w:abstractNumId="7">
     <w:nsid w:val="27DDA4E6"/>
     <w:multiLevelType w:val="singleLevel"/>
     <w:tmpl w:val="27DDA4E6"/>
@@ -54037,7 +55448,7 @@
       </w:rPr>
     </w:lvl>
   </w:abstractNum>
-  <w:abstractNum w:abstractNumId="7">
+  <w:abstractNum w:abstractNumId="8">
     <w:nsid w:val="2E4F3B35"/>
     <w:multiLevelType w:val="multilevel"/>
     <w:tmpl w:val="2E4F3B35"/>
@@ -54150,7 +55561,7 @@
       </w:rPr>
     </w:lvl>
   </w:abstractNum>
-  <w:abstractNum w:abstractNumId="8">
+  <w:abstractNum w:abstractNumId="9">
     <w:nsid w:val="44811A6E"/>
     <w:multiLevelType w:val="multilevel"/>
     <w:tmpl w:val="44811A6E"/>
@@ -54280,19 +55691,19 @@
     </w:lvl>
   </w:abstractNum>
   <w:num w:numId="1">
-    <w:abstractNumId w:val="5"/>
+    <w:abstractNumId w:val="6"/>
   </w:num>
   <w:num w:numId="2">
-    <w:abstractNumId w:val="2"/>
+    <w:abstractNumId w:val="3"/>
   </w:num>
   <w:num w:numId="3">
+    <w:abstractNumId w:val="9"/>
+  </w:num>
+  <w:num w:numId="4">
     <w:abstractNumId w:val="8"/>
   </w:num>
-  <w:num w:numId="4">
+  <w:num w:numId="5">
     <w:abstractNumId w:val="7"/>
-  </w:num>
-  <w:num w:numId="5">
-    <w:abstractNumId w:val="6"/>
   </w:num>
   <w:num w:numId="6">
     <w:abstractNumId w:val="1"/>
@@ -54301,10 +55712,13 @@
     <w:abstractNumId w:val="0"/>
   </w:num>
   <w:num w:numId="8">
+    <w:abstractNumId w:val="5"/>
+  </w:num>
+  <w:num w:numId="9">
     <w:abstractNumId w:val="4"/>
   </w:num>
-  <w:num w:numId="9">
-    <w:abstractNumId w:val="3"/>
+  <w:num w:numId="10">
+    <w:abstractNumId w:val="2"/>
   </w:num>
 </w:numbering>
 </file>

</xml_diff>